<commit_message>
lab1, 2, 3, 4 done
</commit_message>
<xml_diff>
--- a/lab1/Tekhnicheskoe_zadanie.docx
+++ b/lab1/Tekhnicheskoe_zadanie.docx
@@ -1,6 +1,6 @@
 
 <file path=word/document.xml><?xml version="1.0" encoding="utf-8"?>
-<w:document xmlns:wpc="http://schemas.microsoft.com/office/word/2010/wordprocessingCanvas" xmlns:cx="http://schemas.microsoft.com/office/drawing/2014/chartex" xmlns:cx1="http://schemas.microsoft.com/office/drawing/2015/9/8/chartex" xmlns:mc="http://schemas.openxmlformats.org/markup-compatibility/2006" xmlns:o="urn:schemas-microsoft-com:office:office" xmlns:r="http://schemas.openxmlformats.org/officeDocument/2006/relationships" xmlns:m="http://schemas.openxmlformats.org/officeDocument/2006/math" xmlns:v="urn:schemas-microsoft-com:vml" xmlns:wp14="http://schemas.microsoft.com/office/word/2010/wordprocessingDrawing" xmlns:wp="http://schemas.openxmlformats.org/drawingml/2006/wordprocessingDrawing" xmlns:w10="urn:schemas-microsoft-com:office:word" xmlns:w="http://schemas.openxmlformats.org/wordprocessingml/2006/main" xmlns:w14="http://schemas.microsoft.com/office/word/2010/wordml" xmlns:w15="http://schemas.microsoft.com/office/word/2012/wordml" xmlns:w16se="http://schemas.microsoft.com/office/word/2015/wordml/symex" xmlns:wpg="http://schemas.microsoft.com/office/word/2010/wordprocessingGroup" xmlns:wpi="http://schemas.microsoft.com/office/word/2010/wordprocessingInk" xmlns:wne="http://schemas.microsoft.com/office/word/2006/wordml" xmlns:wps="http://schemas.microsoft.com/office/word/2010/wordprocessingShape" mc:Ignorable="w14 w15 w16se wp14">
+<w:document xmlns:wpc="http://schemas.microsoft.com/office/word/2010/wordprocessingCanvas" xmlns:cx="http://schemas.microsoft.com/office/drawing/2014/chartex" xmlns:cx1="http://schemas.microsoft.com/office/drawing/2015/9/8/chartex" xmlns:cx2="http://schemas.microsoft.com/office/drawing/2015/10/21/chartex" xmlns:cx3="http://schemas.microsoft.com/office/drawing/2016/5/9/chartex" xmlns:cx4="http://schemas.microsoft.com/office/drawing/2016/5/10/chartex" xmlns:cx5="http://schemas.microsoft.com/office/drawing/2016/5/11/chartex" xmlns:cx6="http://schemas.microsoft.com/office/drawing/2016/5/12/chartex" xmlns:cx7="http://schemas.microsoft.com/office/drawing/2016/5/13/chartex" xmlns:cx8="http://schemas.microsoft.com/office/drawing/2016/5/14/chartex" xmlns:mc="http://schemas.openxmlformats.org/markup-compatibility/2006" xmlns:aink="http://schemas.microsoft.com/office/drawing/2016/ink" xmlns:am3d="http://schemas.microsoft.com/office/drawing/2017/model3d" xmlns:o="urn:schemas-microsoft-com:office:office" xmlns:oel="http://schemas.microsoft.com/office/2019/extlst" xmlns:r="http://schemas.openxmlformats.org/officeDocument/2006/relationships" xmlns:m="http://schemas.openxmlformats.org/officeDocument/2006/math" xmlns:v="urn:schemas-microsoft-com:vml" xmlns:wp14="http://schemas.microsoft.com/office/word/2010/wordprocessingDrawing" xmlns:wp="http://schemas.openxmlformats.org/drawingml/2006/wordprocessingDrawing" xmlns:w10="urn:schemas-microsoft-com:office:word" xmlns:w="http://schemas.openxmlformats.org/wordprocessingml/2006/main" xmlns:w14="http://schemas.microsoft.com/office/word/2010/wordml" xmlns:w15="http://schemas.microsoft.com/office/word/2012/wordml" xmlns:w16cex="http://schemas.microsoft.com/office/word/2018/wordml/cex" xmlns:w16cid="http://schemas.microsoft.com/office/word/2016/wordml/cid" xmlns:w16="http://schemas.microsoft.com/office/word/2018/wordml" xmlns:w16du="http://schemas.microsoft.com/office/word/2023/wordml/word16du" xmlns:w16sdtdh="http://schemas.microsoft.com/office/word/2020/wordml/sdtdatahash" xmlns:w16se="http://schemas.microsoft.com/office/word/2015/wordml/symex" xmlns:wpg="http://schemas.microsoft.com/office/word/2010/wordprocessingGroup" xmlns:wpi="http://schemas.microsoft.com/office/word/2010/wordprocessingInk" xmlns:wne="http://schemas.microsoft.com/office/word/2006/wordml" xmlns:wps="http://schemas.microsoft.com/office/word/2010/wordprocessingShape" mc:Ignorable="w14 w15 w16se w16cid w16 w16cex w16sdtdh w16du wp14">
   <w:body>
     <w:p>
       <w:pPr>
@@ -25,6 +25,16 @@
           <w:sz w:val="28"/>
           <w:szCs w:val="28"/>
         </w:rPr>
+        <w:t>ф</w:t>
+      </w:r>
+      <w:r>
+        <w:rPr>
+          <w:rFonts w:cs="Times New Roman"/>
+          <w:b/>
+          <w:bCs/>
+          <w:sz w:val="28"/>
+          <w:szCs w:val="28"/>
+        </w:rPr>
         <w:t>ФЕДЕРАЛЬНОЕ ГОСУДАРСТВЕННОЕ АВТОНОМНОЕ ОБРАЗОВАТЕЛЬНОЕ УЧРЕЖДЕНИЕ ВЫСШЕГО ОБРАЗОВАНИЯ «МОСКОВСКИЙ ПОЛИТЕХНИЧЕСКИЙ УНИВЕРСИТЕТ»</w:t>
       </w:r>
       <w:bookmarkEnd w:id="0"/>
@@ -34,13 +44,13 @@
     </w:p>
     <w:p>
       <w:pPr>
-        <w:pStyle w:val="11"/>
+        <w:pStyle w:val="1"/>
         <w:jc w:val="center"/>
       </w:pPr>
     </w:p>
     <w:p>
       <w:pPr>
-        <w:pStyle w:val="11"/>
+        <w:pStyle w:val="1"/>
       </w:pPr>
     </w:p>
     <w:tbl>
@@ -735,13 +745,13 @@
     </w:tbl>
     <w:p>
       <w:pPr>
-        <w:pStyle w:val="11"/>
+        <w:pStyle w:val="1"/>
         <w:ind w:firstLine="0"/>
       </w:pPr>
     </w:p>
     <w:p>
       <w:pPr>
-        <w:pStyle w:val="a3"/>
+        <w:pStyle w:val="a"/>
         <w:rPr>
           <w:lang w:val="ru-RU"/>
         </w:rPr>
@@ -755,7 +765,7 @@
     </w:p>
     <w:p>
       <w:pPr>
-        <w:pStyle w:val="12"/>
+        <w:pStyle w:val="10"/>
       </w:pPr>
       <w:r>
         <w:t>ТЕХНИЧЕСКОЕ ЗАДАНИЕ</w:t>
@@ -763,7 +773,7 @@
     </w:p>
     <w:p>
       <w:pPr>
-        <w:pStyle w:val="11"/>
+        <w:pStyle w:val="1"/>
         <w:ind w:firstLine="0"/>
         <w:jc w:val="center"/>
       </w:pPr>
@@ -776,14 +786,14 @@
     </w:p>
     <w:p>
       <w:pPr>
-        <w:pStyle w:val="11"/>
+        <w:pStyle w:val="1"/>
         <w:ind w:firstLine="0"/>
         <w:jc w:val="center"/>
       </w:pPr>
     </w:p>
     <w:p>
       <w:pPr>
-        <w:pStyle w:val="12"/>
+        <w:pStyle w:val="10"/>
       </w:pPr>
       <w:r>
         <w:t xml:space="preserve">Действует с </w:t>
@@ -821,7 +831,7 @@
     </w:p>
     <w:p>
       <w:pPr>
-        <w:pStyle w:val="11"/>
+        <w:pStyle w:val="1"/>
       </w:pPr>
     </w:p>
     <w:tbl>
@@ -1275,7 +1285,7 @@
     </w:p>
     <w:p>
       <w:pPr>
-        <w:pStyle w:val="1"/>
+        <w:pStyle w:val="Heading1"/>
       </w:pPr>
       <w:bookmarkStart w:id="4" w:name="_Toc165545840"/>
       <w:r>
@@ -1304,7 +1314,7 @@
       <w:sdtContent>
         <w:p>
           <w:pPr>
-            <w:pStyle w:val="13"/>
+            <w:pStyle w:val="TOC1"/>
             <w:tabs>
               <w:tab w:val="right" w:leader="dot" w:pos="9345"/>
             </w:tabs>
@@ -1359,7 +1369,7 @@
           <w:hyperlink w:anchor="_Toc165545840" w:history="1">
             <w:r>
               <w:rPr>
-                <w:rStyle w:val="a4"/>
+                <w:rStyle w:val="Hyperlink"/>
                 <w:noProof/>
               </w:rPr>
               <w:t>СОДЕРЖАНИЕ</w:t>
@@ -1416,7 +1426,7 @@
         </w:p>
         <w:p>
           <w:pPr>
-            <w:pStyle w:val="13"/>
+            <w:pStyle w:val="TOC1"/>
             <w:tabs>
               <w:tab w:val="right" w:leader="dot" w:pos="9345"/>
             </w:tabs>
@@ -1435,10 +1445,24 @@
           <w:hyperlink w:anchor="_Toc165545841" w:history="1">
             <w:r>
               <w:rPr>
-                <w:rStyle w:val="a4"/>
-                <w:noProof/>
-              </w:rPr>
-              <w:t>1 ОБЩИЕ СВЕДЕНИЯ</w:t>
+                <w:rStyle w:val="Hyperlink"/>
+                <w:noProof/>
+              </w:rPr>
+              <w:t>1 ОБЩИЕ СВЕД</w:t>
+            </w:r>
+            <w:r>
+              <w:rPr>
+                <w:rStyle w:val="Hyperlink"/>
+                <w:noProof/>
+              </w:rPr>
+              <w:t>Е</w:t>
+            </w:r>
+            <w:r>
+              <w:rPr>
+                <w:rStyle w:val="Hyperlink"/>
+                <w:noProof/>
+              </w:rPr>
+              <w:t>НИЯ</w:t>
             </w:r>
             <w:r>
               <w:rPr>
@@ -1492,7 +1516,7 @@
         </w:p>
         <w:p>
           <w:pPr>
-            <w:pStyle w:val="21"/>
+            <w:pStyle w:val="TOC2"/>
             <w:tabs>
               <w:tab w:val="right" w:leader="dot" w:pos="9345"/>
             </w:tabs>
@@ -1507,7 +1531,7 @@
           <w:hyperlink w:anchor="_Toc165545842" w:history="1">
             <w:r>
               <w:rPr>
-                <w:rStyle w:val="a4"/>
+                <w:rStyle w:val="Hyperlink"/>
                 <w:rFonts w:ascii="Times New Roman" w:hAnsi="Times New Roman" w:cs="Times New Roman"/>
                 <w:noProof/>
               </w:rPr>
@@ -1565,7 +1589,7 @@
         </w:p>
         <w:p>
           <w:pPr>
-            <w:pStyle w:val="21"/>
+            <w:pStyle w:val="TOC2"/>
             <w:tabs>
               <w:tab w:val="right" w:leader="dot" w:pos="9345"/>
             </w:tabs>
@@ -1580,7 +1604,7 @@
           <w:hyperlink w:anchor="_Toc165545843" w:history="1">
             <w:r>
               <w:rPr>
-                <w:rStyle w:val="a4"/>
+                <w:rStyle w:val="Hyperlink"/>
                 <w:rFonts w:ascii="Times New Roman" w:hAnsi="Times New Roman" w:cs="Times New Roman"/>
                 <w:noProof/>
               </w:rPr>
@@ -1638,7 +1662,7 @@
         </w:p>
         <w:p>
           <w:pPr>
-            <w:pStyle w:val="21"/>
+            <w:pStyle w:val="TOC2"/>
             <w:tabs>
               <w:tab w:val="right" w:leader="dot" w:pos="9345"/>
             </w:tabs>
@@ -1653,7 +1677,7 @@
           <w:hyperlink w:anchor="_Toc165545844" w:history="1">
             <w:r>
               <w:rPr>
-                <w:rStyle w:val="a4"/>
+                <w:rStyle w:val="Hyperlink"/>
                 <w:rFonts w:ascii="Times New Roman" w:hAnsi="Times New Roman" w:cs="Times New Roman"/>
                 <w:noProof/>
               </w:rPr>
@@ -1711,7 +1735,7 @@
         </w:p>
         <w:p>
           <w:pPr>
-            <w:pStyle w:val="21"/>
+            <w:pStyle w:val="TOC2"/>
             <w:tabs>
               <w:tab w:val="right" w:leader="dot" w:pos="9345"/>
             </w:tabs>
@@ -1726,7 +1750,7 @@
           <w:hyperlink w:anchor="_Toc165545845" w:history="1">
             <w:r>
               <w:rPr>
-                <w:rStyle w:val="a4"/>
+                <w:rStyle w:val="Hyperlink"/>
                 <w:rFonts w:ascii="Times New Roman" w:hAnsi="Times New Roman" w:cs="Times New Roman"/>
                 <w:noProof/>
               </w:rPr>
@@ -1784,7 +1808,7 @@
         </w:p>
         <w:p>
           <w:pPr>
-            <w:pStyle w:val="21"/>
+            <w:pStyle w:val="TOC2"/>
             <w:tabs>
               <w:tab w:val="right" w:leader="dot" w:pos="9345"/>
             </w:tabs>
@@ -1799,7 +1823,7 @@
           <w:hyperlink w:anchor="_Toc165545846" w:history="1">
             <w:r>
               <w:rPr>
-                <w:rStyle w:val="a4"/>
+                <w:rStyle w:val="Hyperlink"/>
                 <w:rFonts w:ascii="Times New Roman" w:hAnsi="Times New Roman" w:cs="Times New Roman"/>
                 <w:noProof/>
               </w:rPr>
@@ -1857,7 +1881,7 @@
         </w:p>
         <w:p>
           <w:pPr>
-            <w:pStyle w:val="21"/>
+            <w:pStyle w:val="TOC2"/>
             <w:tabs>
               <w:tab w:val="right" w:leader="dot" w:pos="9345"/>
             </w:tabs>
@@ -1872,7 +1896,7 @@
           <w:hyperlink w:anchor="_Toc165545847" w:history="1">
             <w:r>
               <w:rPr>
-                <w:rStyle w:val="a4"/>
+                <w:rStyle w:val="Hyperlink"/>
                 <w:rFonts w:ascii="Times New Roman" w:hAnsi="Times New Roman" w:cs="Times New Roman"/>
                 <w:noProof/>
               </w:rPr>
@@ -1930,7 +1954,7 @@
         </w:p>
         <w:p>
           <w:pPr>
-            <w:pStyle w:val="21"/>
+            <w:pStyle w:val="TOC2"/>
             <w:tabs>
               <w:tab w:val="right" w:leader="dot" w:pos="9345"/>
             </w:tabs>
@@ -1945,7 +1969,7 @@
           <w:hyperlink w:anchor="_Toc165545848" w:history="1">
             <w:r>
               <w:rPr>
-                <w:rStyle w:val="a4"/>
+                <w:rStyle w:val="Hyperlink"/>
                 <w:rFonts w:ascii="Times New Roman" w:hAnsi="Times New Roman" w:cs="Times New Roman"/>
                 <w:noProof/>
               </w:rPr>
@@ -2003,7 +2027,7 @@
         </w:p>
         <w:p>
           <w:pPr>
-            <w:pStyle w:val="13"/>
+            <w:pStyle w:val="TOC1"/>
             <w:tabs>
               <w:tab w:val="right" w:leader="dot" w:pos="9345"/>
             </w:tabs>
@@ -2022,7 +2046,7 @@
           <w:hyperlink w:anchor="_Toc165545849" w:history="1">
             <w:r>
               <w:rPr>
-                <w:rStyle w:val="a4"/>
+                <w:rStyle w:val="Hyperlink"/>
                 <w:noProof/>
               </w:rPr>
               <w:t>2 НАЗНАЧАНИЕ И ЦЕЛИ СОЗДАНИЯ СИСТЕМЫ</w:t>
@@ -2079,7 +2103,7 @@
         </w:p>
         <w:p>
           <w:pPr>
-            <w:pStyle w:val="21"/>
+            <w:pStyle w:val="TOC2"/>
             <w:tabs>
               <w:tab w:val="right" w:leader="dot" w:pos="9345"/>
             </w:tabs>
@@ -2094,7 +2118,7 @@
           <w:hyperlink w:anchor="_Toc165545850" w:history="1">
             <w:r>
               <w:rPr>
-                <w:rStyle w:val="a4"/>
+                <w:rStyle w:val="Hyperlink"/>
                 <w:rFonts w:ascii="Times New Roman" w:hAnsi="Times New Roman" w:cs="Times New Roman"/>
                 <w:noProof/>
               </w:rPr>
@@ -2152,7 +2176,7 @@
         </w:p>
         <w:p>
           <w:pPr>
-            <w:pStyle w:val="21"/>
+            <w:pStyle w:val="TOC2"/>
             <w:tabs>
               <w:tab w:val="right" w:leader="dot" w:pos="9345"/>
             </w:tabs>
@@ -2167,7 +2191,7 @@
           <w:hyperlink w:anchor="_Toc165545851" w:history="1">
             <w:r>
               <w:rPr>
-                <w:rStyle w:val="a4"/>
+                <w:rStyle w:val="Hyperlink"/>
                 <w:rFonts w:ascii="Times New Roman" w:hAnsi="Times New Roman" w:cs="Times New Roman"/>
                 <w:noProof/>
               </w:rPr>
@@ -2225,7 +2249,7 @@
         </w:p>
         <w:p>
           <w:pPr>
-            <w:pStyle w:val="13"/>
+            <w:pStyle w:val="TOC1"/>
             <w:tabs>
               <w:tab w:val="right" w:leader="dot" w:pos="9345"/>
             </w:tabs>
@@ -2244,7 +2268,7 @@
           <w:hyperlink w:anchor="_Toc165545852" w:history="1">
             <w:r>
               <w:rPr>
-                <w:rStyle w:val="a4"/>
+                <w:rStyle w:val="Hyperlink"/>
                 <w:noProof/>
               </w:rPr>
               <w:t>3 ХАРАКТЕРИСТИКА ОБЪЕКТА АВТОМАТИЗАЦИИ</w:t>
@@ -2301,7 +2325,7 @@
         </w:p>
         <w:p>
           <w:pPr>
-            <w:pStyle w:val="21"/>
+            <w:pStyle w:val="TOC2"/>
             <w:tabs>
               <w:tab w:val="right" w:leader="dot" w:pos="9345"/>
             </w:tabs>
@@ -2316,7 +2340,7 @@
           <w:hyperlink w:anchor="_Toc165545853" w:history="1">
             <w:r>
               <w:rPr>
-                <w:rStyle w:val="a4"/>
+                <w:rStyle w:val="Hyperlink"/>
                 <w:rFonts w:ascii="Times New Roman" w:hAnsi="Times New Roman" w:cs="Times New Roman"/>
                 <w:noProof/>
               </w:rPr>
@@ -2374,7 +2398,7 @@
         </w:p>
         <w:p>
           <w:pPr>
-            <w:pStyle w:val="21"/>
+            <w:pStyle w:val="TOC2"/>
             <w:tabs>
               <w:tab w:val="right" w:leader="dot" w:pos="9345"/>
             </w:tabs>
@@ -2389,7 +2413,7 @@
           <w:hyperlink w:anchor="_Toc165545854" w:history="1">
             <w:r>
               <w:rPr>
-                <w:rStyle w:val="a4"/>
+                <w:rStyle w:val="Hyperlink"/>
                 <w:rFonts w:ascii="Times New Roman" w:hAnsi="Times New Roman" w:cs="Times New Roman"/>
                 <w:noProof/>
               </w:rPr>
@@ -2447,7 +2471,7 @@
         </w:p>
         <w:p>
           <w:pPr>
-            <w:pStyle w:val="21"/>
+            <w:pStyle w:val="TOC2"/>
             <w:tabs>
               <w:tab w:val="right" w:leader="dot" w:pos="9345"/>
             </w:tabs>
@@ -2462,7 +2486,7 @@
           <w:hyperlink w:anchor="_Toc165545855" w:history="1">
             <w:r>
               <w:rPr>
-                <w:rStyle w:val="a4"/>
+                <w:rStyle w:val="Hyperlink"/>
                 <w:rFonts w:ascii="Times New Roman" w:hAnsi="Times New Roman" w:cs="Times New Roman"/>
                 <w:noProof/>
               </w:rPr>
@@ -2520,7 +2544,7 @@
         </w:p>
         <w:p>
           <w:pPr>
-            <w:pStyle w:val="21"/>
+            <w:pStyle w:val="TOC2"/>
             <w:tabs>
               <w:tab w:val="right" w:leader="dot" w:pos="9345"/>
             </w:tabs>
@@ -2535,7 +2559,7 @@
           <w:hyperlink w:anchor="_Toc165545856" w:history="1">
             <w:r>
               <w:rPr>
-                <w:rStyle w:val="a4"/>
+                <w:rStyle w:val="Hyperlink"/>
                 <w:rFonts w:ascii="Times New Roman" w:hAnsi="Times New Roman" w:cs="Times New Roman"/>
                 <w:noProof/>
               </w:rPr>
@@ -2593,7 +2617,7 @@
         </w:p>
         <w:p>
           <w:pPr>
-            <w:pStyle w:val="13"/>
+            <w:pStyle w:val="TOC1"/>
             <w:tabs>
               <w:tab w:val="right" w:leader="dot" w:pos="9345"/>
             </w:tabs>
@@ -2612,7 +2636,7 @@
           <w:hyperlink w:anchor="_Toc165545857" w:history="1">
             <w:r>
               <w:rPr>
-                <w:rStyle w:val="a4"/>
+                <w:rStyle w:val="Hyperlink"/>
                 <w:noProof/>
               </w:rPr>
               <w:t>4 ТРЕБОВАНИЯ К СИСТЕМЕ</w:t>
@@ -2669,7 +2693,7 @@
         </w:p>
         <w:p>
           <w:pPr>
-            <w:pStyle w:val="21"/>
+            <w:pStyle w:val="TOC2"/>
             <w:tabs>
               <w:tab w:val="right" w:leader="dot" w:pos="9345"/>
             </w:tabs>
@@ -2684,7 +2708,7 @@
           <w:hyperlink w:anchor="_Toc165545858" w:history="1">
             <w:r>
               <w:rPr>
-                <w:rStyle w:val="a4"/>
+                <w:rStyle w:val="Hyperlink"/>
                 <w:rFonts w:ascii="Times New Roman" w:hAnsi="Times New Roman" w:cs="Times New Roman"/>
                 <w:noProof/>
               </w:rPr>
@@ -2742,7 +2766,7 @@
         </w:p>
         <w:p>
           <w:pPr>
-            <w:pStyle w:val="21"/>
+            <w:pStyle w:val="TOC2"/>
             <w:tabs>
               <w:tab w:val="right" w:leader="dot" w:pos="9345"/>
             </w:tabs>
@@ -2757,7 +2781,7 @@
           <w:hyperlink w:anchor="_Toc165545859" w:history="1">
             <w:r>
               <w:rPr>
-                <w:rStyle w:val="a4"/>
+                <w:rStyle w:val="Hyperlink"/>
                 <w:rFonts w:ascii="Times New Roman" w:hAnsi="Times New Roman" w:cs="Times New Roman"/>
                 <w:noProof/>
               </w:rPr>
@@ -2815,7 +2839,7 @@
         </w:p>
         <w:p>
           <w:pPr>
-            <w:pStyle w:val="21"/>
+            <w:pStyle w:val="TOC2"/>
             <w:tabs>
               <w:tab w:val="right" w:leader="dot" w:pos="9345"/>
             </w:tabs>
@@ -2830,7 +2854,7 @@
           <w:hyperlink w:anchor="_Toc165545860" w:history="1">
             <w:r>
               <w:rPr>
-                <w:rStyle w:val="a4"/>
+                <w:rStyle w:val="Hyperlink"/>
                 <w:rFonts w:ascii="Times New Roman" w:hAnsi="Times New Roman" w:cs="Times New Roman"/>
                 <w:noProof/>
               </w:rPr>
@@ -2888,7 +2912,7 @@
         </w:p>
         <w:p>
           <w:pPr>
-            <w:pStyle w:val="21"/>
+            <w:pStyle w:val="TOC2"/>
             <w:tabs>
               <w:tab w:val="right" w:leader="dot" w:pos="9345"/>
             </w:tabs>
@@ -2903,7 +2927,7 @@
           <w:hyperlink w:anchor="_Toc165545861" w:history="1">
             <w:r>
               <w:rPr>
-                <w:rStyle w:val="a4"/>
+                <w:rStyle w:val="Hyperlink"/>
                 <w:rFonts w:ascii="Times New Roman" w:hAnsi="Times New Roman" w:cs="Times New Roman"/>
                 <w:noProof/>
               </w:rPr>
@@ -2961,7 +2985,7 @@
         </w:p>
         <w:p>
           <w:pPr>
-            <w:pStyle w:val="21"/>
+            <w:pStyle w:val="TOC2"/>
             <w:tabs>
               <w:tab w:val="right" w:leader="dot" w:pos="9345"/>
             </w:tabs>
@@ -2976,27 +3000,11 @@
           <w:hyperlink w:anchor="_Toc165545862" w:history="1">
             <w:r>
               <w:rPr>
-                <w:rStyle w:val="a4"/>
+                <w:rStyle w:val="Hyperlink"/>
                 <w:rFonts w:ascii="Times New Roman" w:hAnsi="Times New Roman" w:cs="Times New Roman"/>
                 <w:noProof/>
               </w:rPr>
-              <w:t>4.5 Требования к безопасн</w:t>
-            </w:r>
-            <w:r>
-              <w:rPr>
-                <w:rStyle w:val="a4"/>
-                <w:rFonts w:ascii="Times New Roman" w:hAnsi="Times New Roman" w:cs="Times New Roman"/>
-                <w:noProof/>
-              </w:rPr>
-              <w:t>о</w:t>
-            </w:r>
-            <w:r>
-              <w:rPr>
-                <w:rStyle w:val="a4"/>
-                <w:rFonts w:ascii="Times New Roman" w:hAnsi="Times New Roman" w:cs="Times New Roman"/>
-                <w:noProof/>
-              </w:rPr>
-              <w:t>сти</w:t>
+              <w:t>4.5 Требования к безопасности</w:t>
             </w:r>
             <w:r>
               <w:rPr>
@@ -3050,7 +3058,7 @@
         </w:p>
         <w:p>
           <w:pPr>
-            <w:pStyle w:val="21"/>
+            <w:pStyle w:val="TOC2"/>
             <w:tabs>
               <w:tab w:val="right" w:leader="dot" w:pos="9345"/>
             </w:tabs>
@@ -3065,7 +3073,7 @@
           <w:hyperlink w:anchor="_Toc165545863" w:history="1">
             <w:r>
               <w:rPr>
-                <w:rStyle w:val="a4"/>
+                <w:rStyle w:val="Hyperlink"/>
                 <w:rFonts w:ascii="Times New Roman" w:hAnsi="Times New Roman" w:cs="Times New Roman"/>
                 <w:noProof/>
               </w:rPr>
@@ -3123,7 +3131,7 @@
         </w:p>
         <w:p>
           <w:pPr>
-            <w:pStyle w:val="21"/>
+            <w:pStyle w:val="TOC2"/>
             <w:tabs>
               <w:tab w:val="right" w:leader="dot" w:pos="9345"/>
             </w:tabs>
@@ -3138,7 +3146,7 @@
           <w:hyperlink w:anchor="_Toc165545864" w:history="1">
             <w:r>
               <w:rPr>
-                <w:rStyle w:val="a4"/>
+                <w:rStyle w:val="Hyperlink"/>
                 <w:rFonts w:ascii="Times New Roman" w:hAnsi="Times New Roman" w:cs="Times New Roman"/>
                 <w:noProof/>
               </w:rPr>
@@ -3196,7 +3204,7 @@
         </w:p>
         <w:p>
           <w:pPr>
-            <w:pStyle w:val="21"/>
+            <w:pStyle w:val="TOC2"/>
             <w:tabs>
               <w:tab w:val="right" w:leader="dot" w:pos="9345"/>
             </w:tabs>
@@ -3211,7 +3219,7 @@
           <w:hyperlink w:anchor="_Toc165545865" w:history="1">
             <w:r>
               <w:rPr>
-                <w:rStyle w:val="a4"/>
+                <w:rStyle w:val="Hyperlink"/>
                 <w:rFonts w:ascii="Times New Roman" w:hAnsi="Times New Roman" w:cs="Times New Roman"/>
                 <w:noProof/>
               </w:rPr>
@@ -3269,7 +3277,7 @@
         </w:p>
         <w:p>
           <w:pPr>
-            <w:pStyle w:val="21"/>
+            <w:pStyle w:val="TOC2"/>
             <w:tabs>
               <w:tab w:val="right" w:leader="dot" w:pos="9345"/>
             </w:tabs>
@@ -3284,7 +3292,7 @@
           <w:hyperlink w:anchor="_Toc165545866" w:history="1">
             <w:r>
               <w:rPr>
-                <w:rStyle w:val="a4"/>
+                <w:rStyle w:val="Hyperlink"/>
                 <w:rFonts w:ascii="Times New Roman" w:hAnsi="Times New Roman" w:cs="Times New Roman"/>
                 <w:noProof/>
               </w:rPr>
@@ -3342,7 +3350,7 @@
         </w:p>
         <w:p>
           <w:pPr>
-            <w:pStyle w:val="21"/>
+            <w:pStyle w:val="TOC2"/>
             <w:tabs>
               <w:tab w:val="right" w:leader="dot" w:pos="9345"/>
             </w:tabs>
@@ -3357,7 +3365,7 @@
           <w:hyperlink w:anchor="_Toc165545867" w:history="1">
             <w:r>
               <w:rPr>
-                <w:rStyle w:val="a4"/>
+                <w:rStyle w:val="Hyperlink"/>
                 <w:rFonts w:ascii="Times New Roman" w:hAnsi="Times New Roman" w:cs="Times New Roman"/>
                 <w:noProof/>
               </w:rPr>
@@ -3415,7 +3423,7 @@
         </w:p>
         <w:p>
           <w:pPr>
-            <w:pStyle w:val="13"/>
+            <w:pStyle w:val="TOC1"/>
             <w:tabs>
               <w:tab w:val="right" w:leader="dot" w:pos="9345"/>
             </w:tabs>
@@ -3434,7 +3442,7 @@
           <w:hyperlink w:anchor="_Toc165545868" w:history="1">
             <w:r>
               <w:rPr>
-                <w:rStyle w:val="a4"/>
+                <w:rStyle w:val="Hyperlink"/>
                 <w:noProof/>
               </w:rPr>
               <w:t>5 СОСТАВ И СОДЕРЖАНИЕ РАБОТ ПО СОЗДАНИЮ СИСТЕМЫ</w:t>
@@ -3491,7 +3499,7 @@
         </w:p>
         <w:p>
           <w:pPr>
-            <w:pStyle w:val="13"/>
+            <w:pStyle w:val="TOC1"/>
             <w:tabs>
               <w:tab w:val="right" w:leader="dot" w:pos="9345"/>
             </w:tabs>
@@ -3510,7 +3518,7 @@
           <w:hyperlink w:anchor="_Toc165545869" w:history="1">
             <w:r>
               <w:rPr>
-                <w:rStyle w:val="a4"/>
+                <w:rStyle w:val="Hyperlink"/>
                 <w:noProof/>
               </w:rPr>
               <w:t>6 ПОРЯДОК КОНТРОЛЯ И ПРИЁМКИ СИСТЕМЫ</w:t>
@@ -3567,7 +3575,7 @@
         </w:p>
         <w:p>
           <w:pPr>
-            <w:pStyle w:val="13"/>
+            <w:pStyle w:val="TOC1"/>
             <w:tabs>
               <w:tab w:val="right" w:leader="dot" w:pos="9345"/>
             </w:tabs>
@@ -3586,7 +3594,7 @@
           <w:hyperlink w:anchor="_Toc165545870" w:history="1">
             <w:r>
               <w:rPr>
-                <w:rStyle w:val="a4"/>
+                <w:rStyle w:val="Hyperlink"/>
                 <w:noProof/>
               </w:rPr>
               <w:t>7 ТРЕБОВАНИЯ К СОСТАВУ И СОДЕРЖАНИЮ РАБОТ ПО ПОДГОТОВКЕ ОБЪЕКТА АВТОМАТИЗАЦИИ К ВВОДУ СИСТЕМЫ В ДЕЙСТВИЕ</w:t>
@@ -3643,7 +3651,7 @@
         </w:p>
         <w:p>
           <w:pPr>
-            <w:pStyle w:val="13"/>
+            <w:pStyle w:val="TOC1"/>
             <w:tabs>
               <w:tab w:val="right" w:leader="dot" w:pos="9345"/>
             </w:tabs>
@@ -3662,7 +3670,7 @@
           <w:hyperlink w:anchor="_Toc165545871" w:history="1">
             <w:r>
               <w:rPr>
-                <w:rStyle w:val="a4"/>
+                <w:rStyle w:val="Hyperlink"/>
                 <w:noProof/>
               </w:rPr>
               <w:t>8 ТРЕБОВАНИЯ К ДОКУМЕНТИРОВАНИЮ</w:t>
@@ -3719,7 +3727,7 @@
         </w:p>
         <w:p>
           <w:pPr>
-            <w:pStyle w:val="21"/>
+            <w:pStyle w:val="TOC2"/>
             <w:tabs>
               <w:tab w:val="right" w:leader="dot" w:pos="9345"/>
             </w:tabs>
@@ -3734,7 +3742,7 @@
           <w:hyperlink w:anchor="_Toc165545872" w:history="1">
             <w:r>
               <w:rPr>
-                <w:rStyle w:val="a4"/>
+                <w:rStyle w:val="Hyperlink"/>
                 <w:rFonts w:ascii="Times New Roman" w:hAnsi="Times New Roman" w:cs="Times New Roman"/>
                 <w:noProof/>
               </w:rPr>
@@ -3792,7 +3800,7 @@
         </w:p>
         <w:p>
           <w:pPr>
-            <w:pStyle w:val="21"/>
+            <w:pStyle w:val="TOC2"/>
             <w:tabs>
               <w:tab w:val="right" w:leader="dot" w:pos="9345"/>
             </w:tabs>
@@ -3807,7 +3815,7 @@
           <w:hyperlink w:anchor="_Toc165545873" w:history="1">
             <w:r>
               <w:rPr>
-                <w:rStyle w:val="a4"/>
+                <w:rStyle w:val="Hyperlink"/>
                 <w:rFonts w:ascii="Times New Roman" w:hAnsi="Times New Roman" w:cs="Times New Roman"/>
                 <w:noProof/>
               </w:rPr>
@@ -3865,7 +3873,7 @@
         </w:p>
         <w:p>
           <w:pPr>
-            <w:pStyle w:val="13"/>
+            <w:pStyle w:val="TOC1"/>
             <w:tabs>
               <w:tab w:val="right" w:leader="dot" w:pos="9345"/>
             </w:tabs>
@@ -3884,7 +3892,7 @@
           <w:hyperlink w:anchor="_Toc165545874" w:history="1">
             <w:r>
               <w:rPr>
-                <w:rStyle w:val="a4"/>
+                <w:rStyle w:val="Hyperlink"/>
                 <w:noProof/>
               </w:rPr>
               <w:t>9 ИСТОЧНИКИ РАЗРАБОТКИ</w:t>
@@ -3963,7 +3971,7 @@
     </w:sdt>
     <w:p>
       <w:pPr>
-        <w:pStyle w:val="1"/>
+        <w:pStyle w:val="Heading1"/>
       </w:pPr>
       <w:r>
         <w:rPr>
@@ -3982,7 +3990,7 @@
     </w:p>
     <w:p>
       <w:pPr>
-        <w:pStyle w:val="2"/>
+        <w:pStyle w:val="Heading2"/>
         <w:spacing w:before="0" w:line="360" w:lineRule="auto"/>
         <w:ind w:firstLine="709"/>
         <w:contextualSpacing/>
@@ -4036,7 +4044,7 @@
     </w:p>
     <w:p>
       <w:pPr>
-        <w:pStyle w:val="a3"/>
+        <w:pStyle w:val="a"/>
         <w:ind w:firstLine="709"/>
         <w:jc w:val="both"/>
         <w:rPr>
@@ -4093,7 +4101,7 @@
     </w:p>
     <w:p>
       <w:pPr>
-        <w:pStyle w:val="a6"/>
+        <w:pStyle w:val="NormalWeb"/>
         <w:spacing w:before="0" w:beforeAutospacing="0" w:after="0" w:afterAutospacing="0" w:line="360" w:lineRule="auto"/>
         <w:ind w:firstLine="709"/>
         <w:contextualSpacing/>
@@ -4135,7 +4143,7 @@
     </w:p>
     <w:p>
       <w:pPr>
-        <w:pStyle w:val="a6"/>
+        <w:pStyle w:val="NormalWeb"/>
         <w:spacing w:before="0" w:beforeAutospacing="0" w:after="0" w:afterAutospacing="0" w:line="360" w:lineRule="auto"/>
         <w:ind w:firstLine="709"/>
         <w:contextualSpacing/>
@@ -4148,7 +4156,7 @@
     </w:p>
     <w:p>
       <w:pPr>
-        <w:pStyle w:val="2"/>
+        <w:pStyle w:val="Heading2"/>
         <w:spacing w:before="0" w:line="360" w:lineRule="auto"/>
         <w:ind w:firstLine="709"/>
         <w:contextualSpacing/>
@@ -4177,7 +4185,7 @@
     </w:p>
     <w:p>
       <w:pPr>
-        <w:pStyle w:val="a6"/>
+        <w:pStyle w:val="NormalWeb"/>
         <w:spacing w:before="0" w:beforeAutospacing="0" w:after="0" w:afterAutospacing="0" w:line="360" w:lineRule="auto"/>
         <w:ind w:firstLine="709"/>
         <w:contextualSpacing/>
@@ -4199,7 +4207,7 @@
     </w:p>
     <w:p>
       <w:pPr>
-        <w:pStyle w:val="a6"/>
+        <w:pStyle w:val="NormalWeb"/>
         <w:spacing w:before="0" w:beforeAutospacing="0" w:after="0" w:afterAutospacing="0" w:line="360" w:lineRule="auto"/>
         <w:ind w:firstLine="709"/>
         <w:contextualSpacing/>
@@ -4212,7 +4220,7 @@
     </w:p>
     <w:p>
       <w:pPr>
-        <w:pStyle w:val="2"/>
+        <w:pStyle w:val="Heading2"/>
         <w:spacing w:before="0" w:line="360" w:lineRule="auto"/>
         <w:ind w:firstLine="709"/>
         <w:contextualSpacing/>
@@ -4266,7 +4274,7 @@
     </w:p>
     <w:p>
       <w:pPr>
-        <w:pStyle w:val="a6"/>
+        <w:pStyle w:val="NormalWeb"/>
         <w:spacing w:before="0" w:beforeAutospacing="0" w:after="0" w:afterAutospacing="0" w:line="360" w:lineRule="auto"/>
         <w:ind w:firstLine="709"/>
         <w:contextualSpacing/>
@@ -4320,7 +4328,7 @@
     </w:p>
     <w:p>
       <w:pPr>
-        <w:pStyle w:val="a6"/>
+        <w:pStyle w:val="NormalWeb"/>
         <w:spacing w:before="0" w:beforeAutospacing="0" w:after="0" w:afterAutospacing="0" w:line="360" w:lineRule="auto"/>
         <w:ind w:firstLine="709"/>
         <w:contextualSpacing/>
@@ -4400,7 +4408,6 @@
           <w:color w:val="000000"/>
           <w:sz w:val="28"/>
           <w:szCs w:val="28"/>
-          <w:lang w:val="en-US"/>
         </w:rPr>
         <w:t>7</w:t>
       </w:r>
@@ -4415,7 +4422,7 @@
     </w:p>
     <w:p>
       <w:pPr>
-        <w:pStyle w:val="a6"/>
+        <w:pStyle w:val="NormalWeb"/>
         <w:spacing w:before="0" w:beforeAutospacing="0" w:after="0" w:afterAutospacing="0" w:line="360" w:lineRule="auto"/>
         <w:ind w:firstLine="709"/>
         <w:contextualSpacing/>
@@ -4510,7 +4517,7 @@
     </w:p>
     <w:p>
       <w:pPr>
-        <w:pStyle w:val="a6"/>
+        <w:pStyle w:val="NormalWeb"/>
         <w:spacing w:before="0" w:beforeAutospacing="0" w:after="0" w:afterAutospacing="0" w:line="360" w:lineRule="auto"/>
         <w:ind w:firstLine="709"/>
         <w:contextualSpacing/>
@@ -4612,7 +4619,7 @@
     </w:p>
     <w:p>
       <w:pPr>
-        <w:pStyle w:val="a6"/>
+        <w:pStyle w:val="NormalWeb"/>
         <w:spacing w:before="0" w:beforeAutospacing="0" w:after="0" w:afterAutospacing="0" w:line="360" w:lineRule="auto"/>
         <w:ind w:firstLine="709"/>
         <w:contextualSpacing/>
@@ -4626,7 +4633,7 @@
     </w:p>
     <w:p>
       <w:pPr>
-        <w:pStyle w:val="2"/>
+        <w:pStyle w:val="Heading2"/>
         <w:spacing w:before="0" w:line="360" w:lineRule="auto"/>
         <w:ind w:firstLine="709"/>
         <w:contextualSpacing/>
@@ -4655,7 +4662,7 @@
     </w:p>
     <w:p>
       <w:pPr>
-        <w:pStyle w:val="a6"/>
+        <w:pStyle w:val="NormalWeb"/>
         <w:spacing w:before="0" w:beforeAutospacing="0" w:after="0" w:afterAutospacing="0" w:line="360" w:lineRule="auto"/>
         <w:ind w:firstLine="709"/>
         <w:contextualSpacing/>
@@ -4709,7 +4716,7 @@
     </w:p>
     <w:p>
       <w:pPr>
-        <w:pStyle w:val="a6"/>
+        <w:pStyle w:val="NormalWeb"/>
         <w:spacing w:before="0" w:beforeAutospacing="0" w:after="0" w:afterAutospacing="0" w:line="360" w:lineRule="auto"/>
         <w:ind w:firstLine="709"/>
         <w:contextualSpacing/>
@@ -4722,7 +4729,7 @@
     </w:p>
     <w:p>
       <w:pPr>
-        <w:pStyle w:val="2"/>
+        <w:pStyle w:val="Heading2"/>
         <w:spacing w:before="0" w:line="360" w:lineRule="auto"/>
         <w:ind w:firstLine="709"/>
         <w:contextualSpacing/>
@@ -4751,7 +4758,7 @@
     </w:p>
     <w:p>
       <w:pPr>
-        <w:pStyle w:val="a6"/>
+        <w:pStyle w:val="NormalWeb"/>
         <w:spacing w:before="0" w:beforeAutospacing="0" w:after="0" w:afterAutospacing="0" w:line="360" w:lineRule="auto"/>
         <w:ind w:firstLine="709"/>
         <w:contextualSpacing/>
@@ -4886,7 +4893,7 @@
     </w:p>
     <w:p>
       <w:pPr>
-        <w:pStyle w:val="a6"/>
+        <w:pStyle w:val="NormalWeb"/>
         <w:spacing w:before="0" w:beforeAutospacing="0" w:after="0" w:afterAutospacing="0" w:line="360" w:lineRule="auto"/>
         <w:ind w:firstLine="709"/>
         <w:contextualSpacing/>
@@ -4965,7 +4972,7 @@
     </w:p>
     <w:p>
       <w:pPr>
-        <w:pStyle w:val="a6"/>
+        <w:pStyle w:val="NormalWeb"/>
         <w:spacing w:before="0" w:beforeAutospacing="0" w:after="0" w:afterAutospacing="0" w:line="360" w:lineRule="auto"/>
         <w:ind w:firstLine="709"/>
         <w:contextualSpacing/>
@@ -4979,7 +4986,7 @@
     </w:p>
     <w:p>
       <w:pPr>
-        <w:pStyle w:val="2"/>
+        <w:pStyle w:val="Heading2"/>
         <w:spacing w:before="0" w:line="360" w:lineRule="auto"/>
         <w:ind w:firstLine="709"/>
         <w:contextualSpacing/>
@@ -5008,7 +5015,7 @@
     </w:p>
     <w:p>
       <w:pPr>
-        <w:pStyle w:val="a6"/>
+        <w:pStyle w:val="NormalWeb"/>
         <w:spacing w:before="0" w:beforeAutospacing="0" w:after="0" w:afterAutospacing="0" w:line="360" w:lineRule="auto"/>
         <w:ind w:firstLine="709"/>
         <w:contextualSpacing/>
@@ -5030,7 +5037,7 @@
     </w:p>
     <w:p>
       <w:pPr>
-        <w:pStyle w:val="a6"/>
+        <w:pStyle w:val="NormalWeb"/>
         <w:spacing w:before="0" w:beforeAutospacing="0" w:after="0" w:afterAutospacing="0" w:line="360" w:lineRule="auto"/>
         <w:ind w:firstLine="709"/>
         <w:contextualSpacing/>
@@ -5044,7 +5051,7 @@
     </w:p>
     <w:p>
       <w:pPr>
-        <w:pStyle w:val="2"/>
+        <w:pStyle w:val="Heading2"/>
         <w:spacing w:before="0" w:line="360" w:lineRule="auto"/>
         <w:ind w:firstLine="709"/>
         <w:contextualSpacing/>
@@ -5073,7 +5080,7 @@
     </w:p>
     <w:p>
       <w:pPr>
-        <w:pStyle w:val="a6"/>
+        <w:pStyle w:val="NormalWeb"/>
         <w:spacing w:before="0" w:beforeAutospacing="0" w:after="0" w:afterAutospacing="0" w:line="360" w:lineRule="auto"/>
         <w:ind w:firstLine="709"/>
         <w:contextualSpacing/>
@@ -5095,7 +5102,7 @@
     </w:p>
     <w:p>
       <w:pPr>
-        <w:pStyle w:val="a6"/>
+        <w:pStyle w:val="NormalWeb"/>
         <w:spacing w:before="0" w:beforeAutospacing="0" w:after="0" w:afterAutospacing="0" w:line="360" w:lineRule="auto"/>
         <w:ind w:firstLine="709"/>
         <w:contextualSpacing/>
@@ -5152,7 +5159,7 @@
     </w:p>
     <w:p>
       <w:pPr>
-        <w:pStyle w:val="1"/>
+        <w:pStyle w:val="Heading1"/>
       </w:pPr>
       <w:bookmarkStart w:id="13" w:name="_Toc66743780"/>
       <w:bookmarkStart w:id="14" w:name="_Toc165545849"/>
@@ -5171,7 +5178,7 @@
     </w:p>
     <w:p>
       <w:pPr>
-        <w:pStyle w:val="2"/>
+        <w:pStyle w:val="Heading2"/>
         <w:spacing w:before="0" w:line="360" w:lineRule="auto"/>
         <w:ind w:firstLine="709"/>
         <w:contextualSpacing/>
@@ -5233,7 +5240,7 @@
     </w:p>
     <w:p>
       <w:pPr>
-        <w:pStyle w:val="2"/>
+        <w:pStyle w:val="Heading2"/>
         <w:spacing w:before="0" w:line="360" w:lineRule="auto"/>
         <w:ind w:firstLine="709"/>
         <w:contextualSpacing/>
@@ -5263,7 +5270,7 @@
     </w:p>
     <w:p>
       <w:pPr>
-        <w:pStyle w:val="a6"/>
+        <w:pStyle w:val="NormalWeb"/>
         <w:spacing w:before="0" w:beforeAutospacing="0" w:after="0" w:afterAutospacing="0" w:line="360" w:lineRule="auto"/>
         <w:contextualSpacing/>
         <w:jc w:val="both"/>
@@ -5319,7 +5326,7 @@
     </w:p>
     <w:p>
       <w:pPr>
-        <w:pStyle w:val="a7"/>
+        <w:pStyle w:val="ListParagraph"/>
         <w:numPr>
           <w:ilvl w:val="0"/>
           <w:numId w:val="8"/>
@@ -5358,7 +5365,7 @@
     </w:p>
     <w:p>
       <w:pPr>
-        <w:pStyle w:val="a7"/>
+        <w:pStyle w:val="ListParagraph"/>
         <w:numPr>
           <w:ilvl w:val="0"/>
           <w:numId w:val="8"/>
@@ -5395,7 +5402,7 @@
     </w:p>
     <w:p>
       <w:pPr>
-        <w:pStyle w:val="a7"/>
+        <w:pStyle w:val="ListParagraph"/>
         <w:numPr>
           <w:ilvl w:val="0"/>
           <w:numId w:val="8"/>
@@ -5432,7 +5439,7 @@
     </w:p>
     <w:p>
       <w:pPr>
-        <w:pStyle w:val="a7"/>
+        <w:pStyle w:val="ListParagraph"/>
         <w:numPr>
           <w:ilvl w:val="0"/>
           <w:numId w:val="8"/>
@@ -5469,7 +5476,7 @@
     </w:p>
     <w:p>
       <w:pPr>
-        <w:pStyle w:val="a7"/>
+        <w:pStyle w:val="ListParagraph"/>
         <w:numPr>
           <w:ilvl w:val="0"/>
           <w:numId w:val="8"/>
@@ -5510,7 +5517,7 @@
     </w:p>
     <w:p>
       <w:pPr>
-        <w:pStyle w:val="a6"/>
+        <w:pStyle w:val="NormalWeb"/>
         <w:spacing w:before="0" w:beforeAutospacing="0" w:after="0" w:afterAutospacing="0" w:line="360" w:lineRule="auto"/>
         <w:ind w:firstLine="709"/>
         <w:contextualSpacing/>
@@ -5536,7 +5543,7 @@
     </w:p>
     <w:p>
       <w:pPr>
-        <w:pStyle w:val="a6"/>
+        <w:pStyle w:val="NormalWeb"/>
         <w:spacing w:before="0" w:beforeAutospacing="0" w:after="0" w:afterAutospacing="0" w:line="360" w:lineRule="auto"/>
         <w:ind w:firstLine="709"/>
         <w:contextualSpacing/>
@@ -5558,7 +5565,7 @@
     </w:p>
     <w:p>
       <w:pPr>
-        <w:pStyle w:val="a7"/>
+        <w:pStyle w:val="ListParagraph"/>
         <w:numPr>
           <w:ilvl w:val="0"/>
           <w:numId w:val="9"/>
@@ -5581,7 +5588,7 @@
     </w:p>
     <w:p>
       <w:pPr>
-        <w:pStyle w:val="a7"/>
+        <w:pStyle w:val="ListParagraph"/>
         <w:numPr>
           <w:ilvl w:val="0"/>
           <w:numId w:val="9"/>
@@ -5604,7 +5611,7 @@
     </w:p>
     <w:p>
       <w:pPr>
-        <w:pStyle w:val="a7"/>
+        <w:pStyle w:val="ListParagraph"/>
         <w:numPr>
           <w:ilvl w:val="0"/>
           <w:numId w:val="9"/>
@@ -5627,7 +5634,7 @@
     </w:p>
     <w:p>
       <w:pPr>
-        <w:pStyle w:val="a7"/>
+        <w:pStyle w:val="ListParagraph"/>
         <w:numPr>
           <w:ilvl w:val="0"/>
           <w:numId w:val="9"/>
@@ -5645,12 +5652,12 @@
           <w:sz w:val="28"/>
           <w:szCs w:val="26"/>
         </w:rPr>
-        <w:t>Управление списком друзей и синхронизация информации между пользователями.</w:t>
-      </w:r>
-    </w:p>
-    <w:p>
-      <w:pPr>
-        <w:pStyle w:val="a7"/>
+        <w:t>Предоставление пользовательского интерфейса, удобного для работы с системой.</w:t>
+      </w:r>
+    </w:p>
+    <w:p>
+      <w:pPr>
+        <w:pStyle w:val="ListParagraph"/>
         <w:numPr>
           <w:ilvl w:val="0"/>
           <w:numId w:val="9"/>
@@ -5669,36 +5676,13 @@
           <w:szCs w:val="26"/>
         </w:rPr>
         <w:lastRenderedPageBreak/>
-        <w:t>Предоставление пользовательского интерфейса, удобного для работы с системой.</w:t>
-      </w:r>
-    </w:p>
-    <w:p>
-      <w:pPr>
-        <w:pStyle w:val="a7"/>
-        <w:numPr>
-          <w:ilvl w:val="0"/>
-          <w:numId w:val="9"/>
-        </w:numPr>
-        <w:spacing w:after="0" w:line="360" w:lineRule="auto"/>
-        <w:ind w:left="357" w:firstLine="709"/>
-        <w:jc w:val="both"/>
-        <w:rPr>
-          <w:sz w:val="28"/>
-          <w:szCs w:val="26"/>
-        </w:rPr>
-      </w:pPr>
-      <w:r>
-        <w:rPr>
-          <w:sz w:val="28"/>
-          <w:szCs w:val="26"/>
-        </w:rPr>
         <w:t>Обеспечение безопасности данных и конфиденциальности информации о долгах.</w:t>
       </w:r>
     </w:p>
     <w:bookmarkEnd w:id="17"/>
     <w:p>
       <w:pPr>
-        <w:pStyle w:val="1"/>
+        <w:pStyle w:val="Heading1"/>
       </w:pPr>
       <w:r>
         <w:rPr>
@@ -5726,7 +5710,7 @@
     </w:p>
     <w:p>
       <w:pPr>
-        <w:pStyle w:val="2"/>
+        <w:pStyle w:val="Heading2"/>
         <w:spacing w:before="0" w:line="360" w:lineRule="auto"/>
         <w:ind w:firstLine="709"/>
         <w:contextualSpacing/>
@@ -5784,7 +5768,7 @@
     </w:p>
     <w:p>
       <w:pPr>
-        <w:pStyle w:val="2"/>
+        <w:pStyle w:val="Heading2"/>
         <w:spacing w:before="0" w:line="360" w:lineRule="auto"/>
         <w:ind w:firstLine="709"/>
         <w:contextualSpacing/>
@@ -5813,7 +5797,7 @@
     </w:p>
     <w:p>
       <w:pPr>
-        <w:pStyle w:val="a6"/>
+        <w:pStyle w:val="NormalWeb"/>
         <w:spacing w:before="0" w:beforeAutospacing="0" w:after="0" w:afterAutospacing="0" w:line="360" w:lineRule="auto"/>
         <w:ind w:firstLine="709"/>
         <w:contextualSpacing/>
@@ -5835,7 +5819,7 @@
     </w:p>
     <w:p>
       <w:pPr>
-        <w:pStyle w:val="a6"/>
+        <w:pStyle w:val="NormalWeb"/>
         <w:numPr>
           <w:ilvl w:val="0"/>
           <w:numId w:val="2"/>
@@ -5861,7 +5845,7 @@
     </w:p>
     <w:p>
       <w:pPr>
-        <w:pStyle w:val="a6"/>
+        <w:pStyle w:val="NormalWeb"/>
         <w:numPr>
           <w:ilvl w:val="0"/>
           <w:numId w:val="2"/>
@@ -5876,28 +5860,18 @@
           <w:szCs w:val="28"/>
         </w:rPr>
       </w:pPr>
-      <w:proofErr w:type="spellStart"/>
-      <w:r>
-        <w:rPr>
-          <w:color w:val="000000"/>
-          <w:sz w:val="28"/>
-          <w:szCs w:val="28"/>
-        </w:rPr>
-        <w:t>web</w:t>
-      </w:r>
-      <w:proofErr w:type="spellEnd"/>
-      <w:r>
-        <w:rPr>
-          <w:color w:val="000000"/>
-          <w:sz w:val="28"/>
-          <w:szCs w:val="28"/>
-        </w:rPr>
-        <w:t>-интерфейс;</w:t>
-      </w:r>
-    </w:p>
-    <w:p>
-      <w:pPr>
-        <w:pStyle w:val="a6"/>
+      <w:r>
+        <w:rPr>
+          <w:color w:val="000000"/>
+          <w:sz w:val="28"/>
+          <w:szCs w:val="28"/>
+        </w:rPr>
+        <w:t>web-интерфейс;</w:t>
+      </w:r>
+    </w:p>
+    <w:p>
+      <w:pPr>
+        <w:pStyle w:val="NormalWeb"/>
         <w:numPr>
           <w:ilvl w:val="0"/>
           <w:numId w:val="2"/>
@@ -5942,7 +5916,7 @@
     </w:p>
     <w:p>
       <w:pPr>
-        <w:pStyle w:val="a6"/>
+        <w:pStyle w:val="NormalWeb"/>
         <w:numPr>
           <w:ilvl w:val="0"/>
           <w:numId w:val="2"/>
@@ -5968,7 +5942,7 @@
     </w:p>
     <w:p>
       <w:pPr>
-        <w:pStyle w:val="a6"/>
+        <w:pStyle w:val="NormalWeb"/>
         <w:spacing w:before="0" w:beforeAutospacing="0" w:after="0" w:afterAutospacing="0" w:line="360" w:lineRule="auto"/>
         <w:ind w:firstLine="709"/>
         <w:contextualSpacing/>
@@ -5982,7 +5956,7 @@
     </w:p>
     <w:p>
       <w:pPr>
-        <w:pStyle w:val="2"/>
+        <w:pStyle w:val="Heading2"/>
         <w:spacing w:before="0" w:line="360" w:lineRule="auto"/>
         <w:ind w:firstLine="709"/>
         <w:contextualSpacing/>
@@ -6045,7 +6019,7 @@
     </w:p>
     <w:p>
       <w:pPr>
-        <w:pStyle w:val="2"/>
+        <w:pStyle w:val="Heading2"/>
         <w:spacing w:before="0" w:line="360" w:lineRule="auto"/>
         <w:ind w:firstLine="709"/>
         <w:contextualSpacing/>
@@ -6104,7 +6078,7 @@
     </w:p>
     <w:p>
       <w:pPr>
-        <w:pStyle w:val="a6"/>
+        <w:pStyle w:val="NormalWeb"/>
         <w:numPr>
           <w:ilvl w:val="0"/>
           <w:numId w:val="1"/>
@@ -6130,7 +6104,7 @@
     </w:p>
     <w:p>
       <w:pPr>
-        <w:pStyle w:val="a6"/>
+        <w:pStyle w:val="NormalWeb"/>
         <w:numPr>
           <w:ilvl w:val="0"/>
           <w:numId w:val="1"/>
@@ -6156,7 +6130,7 @@
     </w:p>
     <w:p>
       <w:pPr>
-        <w:pStyle w:val="a6"/>
+        <w:pStyle w:val="NormalWeb"/>
         <w:numPr>
           <w:ilvl w:val="0"/>
           <w:numId w:val="1"/>
@@ -6256,7 +6230,7 @@
     </w:p>
     <w:p>
       <w:pPr>
-        <w:pStyle w:val="1"/>
+        <w:pStyle w:val="Heading1"/>
       </w:pPr>
       <w:bookmarkStart w:id="28" w:name="_Toc66743784"/>
       <w:bookmarkStart w:id="29" w:name="_Toc67342885"/>
@@ -6278,7 +6252,7 @@
     </w:p>
     <w:p>
       <w:pPr>
-        <w:pStyle w:val="a6"/>
+        <w:pStyle w:val="NormalWeb"/>
         <w:spacing w:before="0" w:beforeAutospacing="0" w:after="0" w:afterAutospacing="0" w:line="360" w:lineRule="auto"/>
         <w:ind w:firstLine="709"/>
         <w:contextualSpacing/>
@@ -6300,7 +6274,7 @@
     </w:p>
     <w:p>
       <w:pPr>
-        <w:pStyle w:val="a6"/>
+        <w:pStyle w:val="NormalWeb"/>
         <w:spacing w:before="0" w:beforeAutospacing="0" w:after="0" w:afterAutospacing="0" w:line="360" w:lineRule="auto"/>
         <w:ind w:firstLine="709"/>
         <w:contextualSpacing/>
@@ -6314,7 +6288,7 @@
     </w:p>
     <w:p>
       <w:pPr>
-        <w:pStyle w:val="2"/>
+        <w:pStyle w:val="Heading2"/>
         <w:spacing w:before="0" w:line="360" w:lineRule="auto"/>
         <w:ind w:firstLine="709"/>
         <w:contextualSpacing/>
@@ -6348,7 +6322,7 @@
     </w:p>
     <w:p>
       <w:pPr>
-        <w:pStyle w:val="a6"/>
+        <w:pStyle w:val="NormalWeb"/>
         <w:spacing w:before="0" w:beforeAutospacing="0" w:after="0" w:afterAutospacing="0" w:line="360" w:lineRule="auto"/>
         <w:ind w:firstLine="709"/>
         <w:contextualSpacing/>
@@ -6418,7 +6392,7 @@
     </w:p>
     <w:p>
       <w:pPr>
-        <w:pStyle w:val="a6"/>
+        <w:pStyle w:val="NormalWeb"/>
         <w:numPr>
           <w:ilvl w:val="0"/>
           <w:numId w:val="3"/>
@@ -6445,7 +6419,7 @@
     </w:p>
     <w:p>
       <w:pPr>
-        <w:pStyle w:val="a6"/>
+        <w:pStyle w:val="NormalWeb"/>
         <w:numPr>
           <w:ilvl w:val="0"/>
           <w:numId w:val="3"/>
@@ -6481,7 +6455,7 @@
     </w:p>
     <w:p>
       <w:pPr>
-        <w:pStyle w:val="a6"/>
+        <w:pStyle w:val="NormalWeb"/>
         <w:numPr>
           <w:ilvl w:val="0"/>
           <w:numId w:val="3"/>
@@ -6508,7 +6482,7 @@
     </w:p>
     <w:p>
       <w:pPr>
-        <w:pStyle w:val="a6"/>
+        <w:pStyle w:val="NormalWeb"/>
         <w:spacing w:before="0" w:beforeAutospacing="0" w:after="0" w:afterAutospacing="0" w:line="360" w:lineRule="auto"/>
         <w:ind w:firstLine="709"/>
         <w:contextualSpacing/>
@@ -6522,7 +6496,7 @@
     </w:p>
     <w:p>
       <w:pPr>
-        <w:pStyle w:val="2"/>
+        <w:pStyle w:val="Heading2"/>
         <w:spacing w:before="0" w:line="360" w:lineRule="auto"/>
         <w:ind w:firstLine="709"/>
         <w:contextualSpacing/>
@@ -6581,7 +6555,7 @@
     </w:p>
     <w:p>
       <w:pPr>
-        <w:pStyle w:val="a7"/>
+        <w:pStyle w:val="ListParagraph"/>
         <w:numPr>
           <w:ilvl w:val="0"/>
           <w:numId w:val="3"/>
@@ -6611,7 +6585,7 @@
     </w:p>
     <w:p>
       <w:pPr>
-        <w:pStyle w:val="a7"/>
+        <w:pStyle w:val="ListParagraph"/>
         <w:numPr>
           <w:ilvl w:val="0"/>
           <w:numId w:val="3"/>
@@ -6641,7 +6615,7 @@
     </w:p>
     <w:p>
       <w:pPr>
-        <w:pStyle w:val="a7"/>
+        <w:pStyle w:val="ListParagraph"/>
         <w:numPr>
           <w:ilvl w:val="0"/>
           <w:numId w:val="3"/>
@@ -6671,7 +6645,7 @@
     </w:p>
     <w:p>
       <w:pPr>
-        <w:pStyle w:val="a7"/>
+        <w:pStyle w:val="ListParagraph"/>
         <w:numPr>
           <w:ilvl w:val="0"/>
           <w:numId w:val="3"/>
@@ -6701,7 +6675,7 @@
     </w:p>
     <w:p>
       <w:pPr>
-        <w:pStyle w:val="a7"/>
+        <w:pStyle w:val="ListParagraph"/>
         <w:numPr>
           <w:ilvl w:val="0"/>
           <w:numId w:val="3"/>
@@ -6742,7 +6716,18 @@
     </w:p>
     <w:p>
       <w:pPr>
-        <w:pStyle w:val="a6"/>
+        <w:spacing w:after="0" w:line="360" w:lineRule="auto"/>
+        <w:ind w:left="1072"/>
+        <w:jc w:val="both"/>
+        <w:rPr>
+          <w:sz w:val="28"/>
+          <w:szCs w:val="26"/>
+        </w:rPr>
+      </w:pPr>
+    </w:p>
+    <w:p>
+      <w:pPr>
+        <w:pStyle w:val="NormalWeb"/>
         <w:spacing w:before="0" w:beforeAutospacing="0" w:after="0" w:afterAutospacing="0" w:line="360" w:lineRule="auto"/>
         <w:ind w:firstLine="709"/>
         <w:contextualSpacing/>
@@ -6761,6 +6746,7 @@
           <w:sz w:val="28"/>
           <w:szCs w:val="28"/>
         </w:rPr>
+        <w:lastRenderedPageBreak/>
         <w:t>А</w:t>
       </w:r>
       <w:r>
@@ -6775,7 +6761,7 @@
     </w:p>
     <w:p>
       <w:pPr>
-        <w:pStyle w:val="a7"/>
+        <w:pStyle w:val="ListParagraph"/>
         <w:numPr>
           <w:ilvl w:val="0"/>
           <w:numId w:val="10"/>
@@ -6795,13 +6781,12 @@
           <w:sz w:val="28"/>
           <w:szCs w:val="26"/>
         </w:rPr>
-        <w:lastRenderedPageBreak/>
         <w:t>Ответственен за общее функционирование системы, ее настройку и мониторинг работоспособности.</w:t>
       </w:r>
     </w:p>
     <w:p>
       <w:pPr>
-        <w:pStyle w:val="a7"/>
+        <w:pStyle w:val="ListParagraph"/>
         <w:numPr>
           <w:ilvl w:val="0"/>
           <w:numId w:val="10"/>
@@ -6826,7 +6811,7 @@
     </w:p>
     <w:p>
       <w:pPr>
-        <w:pStyle w:val="a7"/>
+        <w:pStyle w:val="ListParagraph"/>
         <w:numPr>
           <w:ilvl w:val="0"/>
           <w:numId w:val="10"/>
@@ -6851,7 +6836,7 @@
     </w:p>
     <w:p>
       <w:pPr>
-        <w:pStyle w:val="a7"/>
+        <w:pStyle w:val="ListParagraph"/>
         <w:numPr>
           <w:ilvl w:val="0"/>
           <w:numId w:val="10"/>
@@ -6876,7 +6861,7 @@
     </w:p>
     <w:p>
       <w:pPr>
-        <w:pStyle w:val="a6"/>
+        <w:pStyle w:val="NormalWeb"/>
         <w:spacing w:before="0" w:beforeAutospacing="0" w:after="0" w:afterAutospacing="0" w:line="360" w:lineRule="auto"/>
         <w:ind w:firstLine="709"/>
         <w:contextualSpacing/>
@@ -6909,7 +6894,7 @@
     </w:p>
     <w:p>
       <w:pPr>
-        <w:pStyle w:val="a7"/>
+        <w:pStyle w:val="ListParagraph"/>
         <w:numPr>
           <w:ilvl w:val="0"/>
           <w:numId w:val="10"/>
@@ -6932,7 +6917,7 @@
     </w:p>
     <w:p>
       <w:pPr>
-        <w:pStyle w:val="a7"/>
+        <w:pStyle w:val="ListParagraph"/>
         <w:numPr>
           <w:ilvl w:val="0"/>
           <w:numId w:val="10"/>
@@ -6955,7 +6940,7 @@
     </w:p>
     <w:p>
       <w:pPr>
-        <w:pStyle w:val="a7"/>
+        <w:pStyle w:val="ListParagraph"/>
         <w:numPr>
           <w:ilvl w:val="0"/>
           <w:numId w:val="10"/>
@@ -6978,7 +6963,7 @@
     </w:p>
     <w:p>
       <w:pPr>
-        <w:pStyle w:val="a6"/>
+        <w:pStyle w:val="NormalWeb"/>
         <w:spacing w:before="0" w:beforeAutospacing="0" w:after="0" w:afterAutospacing="0" w:line="360" w:lineRule="auto"/>
         <w:ind w:firstLine="709"/>
         <w:contextualSpacing/>
@@ -7011,7 +6996,7 @@
     </w:p>
     <w:p>
       <w:pPr>
-        <w:pStyle w:val="a7"/>
+        <w:pStyle w:val="ListParagraph"/>
         <w:numPr>
           <w:ilvl w:val="0"/>
           <w:numId w:val="10"/>
@@ -7034,7 +7019,7 @@
     </w:p>
     <w:p>
       <w:pPr>
-        <w:pStyle w:val="a7"/>
+        <w:pStyle w:val="ListParagraph"/>
         <w:numPr>
           <w:ilvl w:val="0"/>
           <w:numId w:val="10"/>
@@ -7057,7 +7042,7 @@
     </w:p>
     <w:p>
       <w:pPr>
-        <w:pStyle w:val="a7"/>
+        <w:pStyle w:val="ListParagraph"/>
         <w:numPr>
           <w:ilvl w:val="0"/>
           <w:numId w:val="10"/>
@@ -7080,7 +7065,7 @@
     </w:p>
     <w:p>
       <w:pPr>
-        <w:pStyle w:val="a6"/>
+        <w:pStyle w:val="NormalWeb"/>
         <w:spacing w:before="0" w:beforeAutospacing="0" w:after="0" w:afterAutospacing="0" w:line="360" w:lineRule="auto"/>
         <w:ind w:firstLine="709"/>
         <w:contextualSpacing/>
@@ -7122,7 +7107,7 @@
     </w:p>
     <w:p>
       <w:pPr>
-        <w:pStyle w:val="a7"/>
+        <w:pStyle w:val="ListParagraph"/>
         <w:numPr>
           <w:ilvl w:val="0"/>
           <w:numId w:val="10"/>
@@ -7145,7 +7130,7 @@
     </w:p>
     <w:p>
       <w:pPr>
-        <w:pStyle w:val="a7"/>
+        <w:pStyle w:val="ListParagraph"/>
         <w:numPr>
           <w:ilvl w:val="0"/>
           <w:numId w:val="10"/>
@@ -7168,7 +7153,7 @@
     </w:p>
     <w:p>
       <w:pPr>
-        <w:pStyle w:val="a7"/>
+        <w:pStyle w:val="ListParagraph"/>
         <w:numPr>
           <w:ilvl w:val="0"/>
           <w:numId w:val="10"/>
@@ -7191,7 +7176,7 @@
     </w:p>
     <w:p>
       <w:pPr>
-        <w:pStyle w:val="a6"/>
+        <w:pStyle w:val="NormalWeb"/>
         <w:spacing w:before="0" w:beforeAutospacing="0" w:after="0" w:afterAutospacing="0" w:line="360" w:lineRule="auto"/>
         <w:ind w:firstLine="709"/>
         <w:contextualSpacing/>
@@ -7224,7 +7209,7 @@
     </w:p>
     <w:p>
       <w:pPr>
-        <w:pStyle w:val="a7"/>
+        <w:pStyle w:val="ListParagraph"/>
         <w:numPr>
           <w:ilvl w:val="0"/>
           <w:numId w:val="10"/>
@@ -7247,7 +7232,7 @@
     </w:p>
     <w:p>
       <w:pPr>
-        <w:pStyle w:val="a7"/>
+        <w:pStyle w:val="ListParagraph"/>
         <w:numPr>
           <w:ilvl w:val="0"/>
           <w:numId w:val="10"/>
@@ -7270,7 +7255,7 @@
     </w:p>
     <w:p>
       <w:pPr>
-        <w:pStyle w:val="a7"/>
+        <w:pStyle w:val="ListParagraph"/>
         <w:numPr>
           <w:ilvl w:val="0"/>
           <w:numId w:val="10"/>
@@ -7312,7 +7297,7 @@
     </w:p>
     <w:p>
       <w:pPr>
-        <w:pStyle w:val="a7"/>
+        <w:pStyle w:val="ListParagraph"/>
         <w:numPr>
           <w:ilvl w:val="0"/>
           <w:numId w:val="4"/>
@@ -7335,7 +7320,7 @@
     </w:p>
     <w:p>
       <w:pPr>
-        <w:pStyle w:val="a7"/>
+        <w:pStyle w:val="ListParagraph"/>
         <w:numPr>
           <w:ilvl w:val="0"/>
           <w:numId w:val="4"/>
@@ -7358,7 +7343,7 @@
     </w:p>
     <w:p>
       <w:pPr>
-        <w:pStyle w:val="a7"/>
+        <w:pStyle w:val="ListParagraph"/>
         <w:numPr>
           <w:ilvl w:val="0"/>
           <w:numId w:val="4"/>
@@ -7381,7 +7366,7 @@
     </w:p>
     <w:p>
       <w:pPr>
-        <w:pStyle w:val="a7"/>
+        <w:pStyle w:val="ListParagraph"/>
         <w:numPr>
           <w:ilvl w:val="0"/>
           <w:numId w:val="4"/>
@@ -7404,7 +7389,7 @@
     </w:p>
     <w:p>
       <w:pPr>
-        <w:pStyle w:val="a7"/>
+        <w:pStyle w:val="ListParagraph"/>
         <w:numPr>
           <w:ilvl w:val="0"/>
           <w:numId w:val="4"/>
@@ -7427,7 +7412,7 @@
     </w:p>
     <w:p>
       <w:pPr>
-        <w:pStyle w:val="a6"/>
+        <w:pStyle w:val="NormalWeb"/>
         <w:spacing w:before="0" w:beforeAutospacing="0" w:after="0" w:afterAutospacing="0" w:line="360" w:lineRule="auto"/>
         <w:contextualSpacing/>
         <w:jc w:val="both"/>
@@ -7440,7 +7425,7 @@
     </w:p>
     <w:p>
       <w:pPr>
-        <w:pStyle w:val="2"/>
+        <w:pStyle w:val="Heading2"/>
         <w:spacing w:before="0"/>
         <w:ind w:firstLine="709"/>
         <w:contextualSpacing/>
@@ -7494,7 +7479,7 @@
     </w:p>
     <w:p>
       <w:pPr>
-        <w:pStyle w:val="a7"/>
+        <w:pStyle w:val="ListParagraph"/>
         <w:numPr>
           <w:ilvl w:val="0"/>
           <w:numId w:val="11"/>
@@ -7517,7 +7502,7 @@
     </w:p>
     <w:p>
       <w:pPr>
-        <w:pStyle w:val="a7"/>
+        <w:pStyle w:val="ListParagraph"/>
         <w:numPr>
           <w:ilvl w:val="0"/>
           <w:numId w:val="11"/>
@@ -7540,7 +7525,7 @@
     </w:p>
     <w:p>
       <w:pPr>
-        <w:pStyle w:val="2"/>
+        <w:pStyle w:val="Heading2"/>
         <w:spacing w:before="0" w:line="360" w:lineRule="auto"/>
         <w:ind w:firstLine="709"/>
         <w:contextualSpacing/>
@@ -7590,7 +7575,7 @@
     </w:p>
     <w:p>
       <w:pPr>
-        <w:pStyle w:val="a7"/>
+        <w:pStyle w:val="ListParagraph"/>
         <w:numPr>
           <w:ilvl w:val="0"/>
           <w:numId w:val="11"/>
@@ -7608,28 +7593,12 @@
           <w:sz w:val="28"/>
           <w:szCs w:val="26"/>
         </w:rPr>
-        <w:t xml:space="preserve">Система должна иметь базовую защиту от основных видов атак, таких как DDOS-атаки, межсайтовый </w:t>
-      </w:r>
-      <w:proofErr w:type="spellStart"/>
-      <w:r>
-        <w:rPr>
-          <w:sz w:val="28"/>
-          <w:szCs w:val="26"/>
-        </w:rPr>
-        <w:t>скриптинг</w:t>
-      </w:r>
-      <w:proofErr w:type="spellEnd"/>
-      <w:r>
-        <w:rPr>
-          <w:sz w:val="28"/>
-          <w:szCs w:val="26"/>
-        </w:rPr>
-        <w:t xml:space="preserve"> (XSS), SQL-инъекции и CSRF-уязвимости.</w:t>
-      </w:r>
-    </w:p>
-    <w:p>
-      <w:pPr>
-        <w:pStyle w:val="a7"/>
+        <w:t>Система должна иметь базовую защиту от основных видов атак, таких как DDOS-атаки, межсайтовый скриптинг (XSS), SQL-инъекции и CSRF-уязвимости.</w:t>
+      </w:r>
+    </w:p>
+    <w:p>
+      <w:pPr>
+        <w:pStyle w:val="ListParagraph"/>
         <w:numPr>
           <w:ilvl w:val="0"/>
           <w:numId w:val="11"/>
@@ -7652,7 +7621,7 @@
     </w:p>
     <w:p>
       <w:pPr>
-        <w:pStyle w:val="a7"/>
+        <w:pStyle w:val="ListParagraph"/>
         <w:numPr>
           <w:ilvl w:val="0"/>
           <w:numId w:val="11"/>
@@ -7675,7 +7644,7 @@
     </w:p>
     <w:p>
       <w:pPr>
-        <w:pStyle w:val="a7"/>
+        <w:pStyle w:val="ListParagraph"/>
         <w:numPr>
           <w:ilvl w:val="0"/>
           <w:numId w:val="11"/>
@@ -7699,7 +7668,7 @@
     </w:p>
     <w:p>
       <w:pPr>
-        <w:pStyle w:val="a6"/>
+        <w:pStyle w:val="NormalWeb"/>
         <w:spacing w:before="0" w:beforeAutospacing="0" w:after="0" w:afterAutospacing="0" w:line="360" w:lineRule="auto"/>
         <w:ind w:firstLine="709"/>
         <w:contextualSpacing/>
@@ -7733,7 +7702,7 @@
     </w:p>
     <w:p>
       <w:pPr>
-        <w:pStyle w:val="2"/>
+        <w:pStyle w:val="Heading2"/>
         <w:spacing w:before="0" w:line="360" w:lineRule="auto"/>
         <w:ind w:firstLine="709"/>
         <w:contextualSpacing/>
@@ -7785,7 +7754,7 @@
     </w:p>
     <w:p>
       <w:pPr>
-        <w:pStyle w:val="a7"/>
+        <w:pStyle w:val="ListParagraph"/>
         <w:numPr>
           <w:ilvl w:val="0"/>
           <w:numId w:val="11"/>
@@ -7822,7 +7791,7 @@
     </w:p>
     <w:p>
       <w:pPr>
-        <w:pStyle w:val="a7"/>
+        <w:pStyle w:val="ListParagraph"/>
         <w:numPr>
           <w:ilvl w:val="0"/>
           <w:numId w:val="11"/>
@@ -7845,7 +7814,7 @@
     </w:p>
     <w:p>
       <w:pPr>
-        <w:pStyle w:val="a7"/>
+        <w:pStyle w:val="ListParagraph"/>
         <w:numPr>
           <w:ilvl w:val="0"/>
           <w:numId w:val="11"/>
@@ -7868,7 +7837,7 @@
     </w:p>
     <w:p>
       <w:pPr>
-        <w:pStyle w:val="a7"/>
+        <w:pStyle w:val="ListParagraph"/>
         <w:numPr>
           <w:ilvl w:val="0"/>
           <w:numId w:val="11"/>
@@ -7905,7 +7874,7 @@
     </w:p>
     <w:p>
       <w:pPr>
-        <w:pStyle w:val="a6"/>
+        <w:pStyle w:val="NormalWeb"/>
         <w:spacing w:before="0" w:beforeAutospacing="0" w:after="0" w:afterAutospacing="0" w:line="360" w:lineRule="auto"/>
         <w:ind w:firstLine="709"/>
         <w:contextualSpacing/>
@@ -7919,7 +7888,7 @@
     </w:p>
     <w:p>
       <w:pPr>
-        <w:pStyle w:val="2"/>
+        <w:pStyle w:val="Heading2"/>
         <w:spacing w:before="0" w:line="360" w:lineRule="auto"/>
         <w:ind w:firstLine="709"/>
         <w:contextualSpacing/>
@@ -7953,7 +7922,7 @@
     </w:p>
     <w:p>
       <w:pPr>
-        <w:pStyle w:val="a6"/>
+        <w:pStyle w:val="NormalWeb"/>
         <w:spacing w:before="0" w:beforeAutospacing="0" w:after="0" w:afterAutospacing="0" w:line="360" w:lineRule="auto"/>
         <w:ind w:firstLine="709"/>
         <w:contextualSpacing/>
@@ -7974,7 +7943,7 @@
     </w:p>
     <w:p>
       <w:pPr>
-        <w:pStyle w:val="a6"/>
+        <w:pStyle w:val="NormalWeb"/>
         <w:spacing w:before="0" w:beforeAutospacing="0" w:after="0" w:afterAutospacing="0" w:line="360" w:lineRule="auto"/>
         <w:ind w:firstLine="709"/>
         <w:contextualSpacing/>
@@ -8027,7 +7996,7 @@
     </w:p>
     <w:p>
       <w:pPr>
-        <w:pStyle w:val="a6"/>
+        <w:pStyle w:val="NormalWeb"/>
         <w:spacing w:before="0" w:beforeAutospacing="0" w:after="0" w:afterAutospacing="0" w:line="360" w:lineRule="auto"/>
         <w:ind w:firstLine="709"/>
         <w:contextualSpacing/>
@@ -8049,7 +8018,7 @@
     </w:p>
     <w:p>
       <w:pPr>
-        <w:pStyle w:val="a6"/>
+        <w:pStyle w:val="NormalWeb"/>
         <w:spacing w:before="0" w:beforeAutospacing="0" w:after="0" w:afterAutospacing="0" w:line="360" w:lineRule="auto"/>
         <w:ind w:firstLine="709"/>
         <w:contextualSpacing/>
@@ -8071,7 +8040,7 @@
     </w:p>
     <w:p>
       <w:pPr>
-        <w:pStyle w:val="a6"/>
+        <w:pStyle w:val="NormalWeb"/>
         <w:numPr>
           <w:ilvl w:val="0"/>
           <w:numId w:val="5"/>
@@ -8114,7 +8083,7 @@
     </w:p>
     <w:p>
       <w:pPr>
-        <w:pStyle w:val="a6"/>
+        <w:pStyle w:val="NormalWeb"/>
         <w:numPr>
           <w:ilvl w:val="0"/>
           <w:numId w:val="5"/>
@@ -8149,7 +8118,7 @@
     </w:p>
     <w:p>
       <w:pPr>
-        <w:pStyle w:val="a6"/>
+        <w:pStyle w:val="NormalWeb"/>
         <w:numPr>
           <w:ilvl w:val="0"/>
           <w:numId w:val="5"/>
@@ -8184,7 +8153,7 @@
     </w:p>
     <w:p>
       <w:pPr>
-        <w:pStyle w:val="a6"/>
+        <w:pStyle w:val="NormalWeb"/>
         <w:spacing w:before="0" w:beforeAutospacing="0" w:after="0" w:afterAutospacing="0" w:line="360" w:lineRule="auto"/>
         <w:ind w:firstLine="709"/>
         <w:contextualSpacing/>
@@ -8242,7 +8211,7 @@
     </w:p>
     <w:p>
       <w:pPr>
-        <w:pStyle w:val="a7"/>
+        <w:pStyle w:val="ListParagraph"/>
         <w:numPr>
           <w:ilvl w:val="0"/>
           <w:numId w:val="5"/>
@@ -8283,7 +8252,7 @@
     </w:p>
     <w:p>
       <w:pPr>
-        <w:pStyle w:val="a7"/>
+        <w:pStyle w:val="ListParagraph"/>
         <w:numPr>
           <w:ilvl w:val="0"/>
           <w:numId w:val="5"/>
@@ -8316,7 +8285,7 @@
     </w:p>
     <w:p>
       <w:pPr>
-        <w:pStyle w:val="a7"/>
+        <w:pStyle w:val="ListParagraph"/>
         <w:numPr>
           <w:ilvl w:val="0"/>
           <w:numId w:val="5"/>
@@ -8364,7 +8333,7 @@
     </w:p>
     <w:p>
       <w:pPr>
-        <w:pStyle w:val="a6"/>
+        <w:pStyle w:val="NormalWeb"/>
         <w:spacing w:before="0" w:beforeAutospacing="0" w:after="0" w:afterAutospacing="0" w:line="360" w:lineRule="auto"/>
         <w:contextualSpacing/>
         <w:jc w:val="both"/>
@@ -8378,7 +8347,7 @@
     </w:p>
     <w:p>
       <w:pPr>
-        <w:pStyle w:val="2"/>
+        <w:pStyle w:val="Heading2"/>
         <w:spacing w:before="0" w:line="360" w:lineRule="auto"/>
         <w:ind w:firstLine="709"/>
         <w:contextualSpacing/>
@@ -8430,7 +8399,7 @@
     </w:p>
     <w:p>
       <w:pPr>
-        <w:pStyle w:val="a7"/>
+        <w:pStyle w:val="ListParagraph"/>
         <w:numPr>
           <w:ilvl w:val="0"/>
           <w:numId w:val="12"/>
@@ -8460,7 +8429,7 @@
     </w:p>
     <w:p>
       <w:pPr>
-        <w:pStyle w:val="a7"/>
+        <w:pStyle w:val="ListParagraph"/>
         <w:numPr>
           <w:ilvl w:val="0"/>
           <w:numId w:val="12"/>
@@ -8490,7 +8459,7 @@
     </w:p>
     <w:p>
       <w:pPr>
-        <w:pStyle w:val="a7"/>
+        <w:pStyle w:val="ListParagraph"/>
         <w:numPr>
           <w:ilvl w:val="0"/>
           <w:numId w:val="12"/>
@@ -8520,7 +8489,7 @@
     </w:p>
     <w:p>
       <w:pPr>
-        <w:pStyle w:val="a7"/>
+        <w:pStyle w:val="ListParagraph"/>
         <w:numPr>
           <w:ilvl w:val="0"/>
           <w:numId w:val="12"/>
@@ -8563,7 +8532,7 @@
     </w:p>
     <w:p>
       <w:pPr>
-        <w:pStyle w:val="2"/>
+        <w:pStyle w:val="Heading2"/>
         <w:spacing w:before="0" w:line="360" w:lineRule="auto"/>
         <w:ind w:firstLine="709"/>
         <w:contextualSpacing/>
@@ -8597,7 +8566,7 @@
     </w:p>
     <w:p>
       <w:pPr>
-        <w:pStyle w:val="a6"/>
+        <w:pStyle w:val="NormalWeb"/>
         <w:spacing w:before="0" w:beforeAutospacing="0" w:after="0" w:afterAutospacing="0" w:line="360" w:lineRule="auto"/>
         <w:ind w:firstLine="709"/>
         <w:contextualSpacing/>
@@ -8617,7 +8586,7 @@
     </w:p>
     <w:p>
       <w:pPr>
-        <w:pStyle w:val="a6"/>
+        <w:pStyle w:val="NormalWeb"/>
         <w:numPr>
           <w:ilvl w:val="0"/>
           <w:numId w:val="6"/>
@@ -8641,7 +8610,7 @@
     </w:p>
     <w:p>
       <w:pPr>
-        <w:pStyle w:val="a6"/>
+        <w:pStyle w:val="NormalWeb"/>
         <w:numPr>
           <w:ilvl w:val="0"/>
           <w:numId w:val="6"/>
@@ -8665,7 +8634,7 @@
     </w:p>
     <w:p>
       <w:pPr>
-        <w:pStyle w:val="a6"/>
+        <w:pStyle w:val="NormalWeb"/>
         <w:spacing w:before="0" w:beforeAutospacing="0" w:after="0" w:afterAutospacing="0" w:line="360" w:lineRule="auto"/>
         <w:ind w:firstLine="709"/>
         <w:contextualSpacing/>
@@ -8687,7 +8656,7 @@
     </w:p>
     <w:p>
       <w:pPr>
-        <w:pStyle w:val="a6"/>
+        <w:pStyle w:val="NormalWeb"/>
         <w:spacing w:before="0" w:beforeAutospacing="0" w:after="0" w:afterAutospacing="0" w:line="360" w:lineRule="auto"/>
         <w:ind w:firstLine="709"/>
         <w:contextualSpacing/>
@@ -8707,7 +8676,7 @@
     </w:p>
     <w:p>
       <w:pPr>
-        <w:pStyle w:val="a6"/>
+        <w:pStyle w:val="NormalWeb"/>
         <w:spacing w:before="0" w:beforeAutospacing="0" w:after="0" w:afterAutospacing="0" w:line="360" w:lineRule="auto"/>
         <w:ind w:firstLine="709"/>
         <w:contextualSpacing/>
@@ -8720,7 +8689,7 @@
     </w:p>
     <w:p>
       <w:pPr>
-        <w:pStyle w:val="2"/>
+        <w:pStyle w:val="Heading2"/>
         <w:spacing w:before="0" w:line="360" w:lineRule="auto"/>
         <w:ind w:firstLine="709"/>
         <w:contextualSpacing/>
@@ -8754,7 +8723,7 @@
     </w:p>
     <w:p>
       <w:pPr>
-        <w:pStyle w:val="a6"/>
+        <w:pStyle w:val="NormalWeb"/>
         <w:spacing w:before="0" w:beforeAutospacing="0" w:after="0" w:afterAutospacing="0" w:line="360" w:lineRule="auto"/>
         <w:ind w:firstLine="709"/>
         <w:contextualSpacing/>
@@ -8792,7 +8761,7 @@
     </w:p>
     <w:p>
       <w:pPr>
-        <w:pStyle w:val="2"/>
+        <w:pStyle w:val="Heading2"/>
         <w:spacing w:before="0" w:line="360" w:lineRule="auto"/>
         <w:ind w:firstLine="709"/>
         <w:contextualSpacing/>
@@ -8875,7 +8844,7 @@
     </w:p>
     <w:p>
       <w:pPr>
-        <w:pStyle w:val="a7"/>
+        <w:pStyle w:val="ListParagraph"/>
         <w:numPr>
           <w:ilvl w:val="0"/>
           <w:numId w:val="15"/>
@@ -8898,7 +8867,7 @@
     </w:p>
     <w:p>
       <w:pPr>
-        <w:pStyle w:val="a7"/>
+        <w:pStyle w:val="ListParagraph"/>
         <w:numPr>
           <w:ilvl w:val="0"/>
           <w:numId w:val="15"/>
@@ -8935,7 +8904,7 @@
     </w:p>
     <w:p>
       <w:pPr>
-        <w:pStyle w:val="a7"/>
+        <w:pStyle w:val="ListParagraph"/>
         <w:numPr>
           <w:ilvl w:val="0"/>
           <w:numId w:val="15"/>
@@ -8959,7 +8928,7 @@
     </w:p>
     <w:p>
       <w:pPr>
-        <w:pStyle w:val="a7"/>
+        <w:pStyle w:val="ListParagraph"/>
         <w:numPr>
           <w:ilvl w:val="0"/>
           <w:numId w:val="15"/>
@@ -8982,7 +8951,7 @@
     </w:p>
     <w:p>
       <w:pPr>
-        <w:pStyle w:val="a7"/>
+        <w:pStyle w:val="ListParagraph"/>
         <w:numPr>
           <w:ilvl w:val="0"/>
           <w:numId w:val="15"/>
@@ -9005,7 +8974,7 @@
     </w:p>
     <w:p>
       <w:pPr>
-        <w:pStyle w:val="a7"/>
+        <w:pStyle w:val="ListParagraph"/>
         <w:numPr>
           <w:ilvl w:val="0"/>
           <w:numId w:val="15"/>
@@ -9028,7 +8997,7 @@
     </w:p>
     <w:p>
       <w:pPr>
-        <w:pStyle w:val="a7"/>
+        <w:pStyle w:val="ListParagraph"/>
         <w:numPr>
           <w:ilvl w:val="0"/>
           <w:numId w:val="15"/>
@@ -9111,7 +9080,7 @@
     </w:p>
     <w:p>
       <w:pPr>
-        <w:pStyle w:val="a7"/>
+        <w:pStyle w:val="ListParagraph"/>
         <w:spacing w:after="0" w:line="360" w:lineRule="auto"/>
         <w:ind w:left="709"/>
         <w:jc w:val="both"/>
@@ -9130,7 +9099,7 @@
     </w:p>
     <w:p>
       <w:pPr>
-        <w:pStyle w:val="a7"/>
+        <w:pStyle w:val="ListParagraph"/>
         <w:numPr>
           <w:ilvl w:val="0"/>
           <w:numId w:val="16"/>
@@ -9157,124 +9126,17 @@
         </w:rPr>
         <w:t xml:space="preserve">ерсий популярных веб-браузеров: </w:t>
       </w:r>
-      <w:bookmarkStart w:id="61" w:name="_GoBack"/>
-      <w:bookmarkEnd w:id="61"/>
-      <w:proofErr w:type="spellStart"/>
-      <w:r>
-        <w:rPr>
-          <w:sz w:val="28"/>
-          <w:szCs w:val="26"/>
-        </w:rPr>
-        <w:t>Google</w:t>
-      </w:r>
-      <w:proofErr w:type="spellEnd"/>
-      <w:r>
-        <w:rPr>
-          <w:sz w:val="28"/>
-          <w:szCs w:val="26"/>
-        </w:rPr>
-        <w:t xml:space="preserve"> </w:t>
-      </w:r>
-      <w:proofErr w:type="spellStart"/>
-      <w:r>
-        <w:rPr>
-          <w:sz w:val="28"/>
-          <w:szCs w:val="26"/>
-        </w:rPr>
-        <w:t>Chrome</w:t>
-      </w:r>
-      <w:proofErr w:type="spellEnd"/>
-      <w:r>
-        <w:rPr>
-          <w:sz w:val="28"/>
-          <w:szCs w:val="26"/>
-        </w:rPr>
-        <w:t xml:space="preserve">, </w:t>
-      </w:r>
-      <w:proofErr w:type="spellStart"/>
-      <w:r>
-        <w:rPr>
-          <w:sz w:val="28"/>
-          <w:szCs w:val="26"/>
-        </w:rPr>
-        <w:t>Mozilla</w:t>
-      </w:r>
-      <w:proofErr w:type="spellEnd"/>
-      <w:r>
-        <w:rPr>
-          <w:sz w:val="28"/>
-          <w:szCs w:val="26"/>
-        </w:rPr>
-        <w:t xml:space="preserve"> </w:t>
-      </w:r>
-      <w:proofErr w:type="spellStart"/>
-      <w:r>
-        <w:rPr>
-          <w:sz w:val="28"/>
-          <w:szCs w:val="26"/>
-        </w:rPr>
-        <w:t>Firefox</w:t>
-      </w:r>
-      <w:proofErr w:type="spellEnd"/>
-      <w:r>
-        <w:rPr>
-          <w:sz w:val="28"/>
-          <w:szCs w:val="26"/>
-        </w:rPr>
-        <w:t xml:space="preserve">, </w:t>
-      </w:r>
-      <w:proofErr w:type="spellStart"/>
-      <w:r>
-        <w:rPr>
-          <w:sz w:val="28"/>
-          <w:szCs w:val="26"/>
-        </w:rPr>
-        <w:t>Safari</w:t>
-      </w:r>
-      <w:proofErr w:type="spellEnd"/>
-      <w:r>
-        <w:rPr>
-          <w:sz w:val="28"/>
-          <w:szCs w:val="26"/>
-        </w:rPr>
-        <w:t xml:space="preserve"> и </w:t>
-      </w:r>
-      <w:proofErr w:type="spellStart"/>
-      <w:r>
-        <w:rPr>
-          <w:sz w:val="28"/>
-          <w:szCs w:val="26"/>
-        </w:rPr>
-        <w:t>Microsoft</w:t>
-      </w:r>
-      <w:proofErr w:type="spellEnd"/>
-      <w:r>
-        <w:rPr>
-          <w:sz w:val="28"/>
-          <w:szCs w:val="26"/>
-        </w:rPr>
-        <w:t xml:space="preserve"> </w:t>
-      </w:r>
-      <w:proofErr w:type="spellStart"/>
-      <w:r>
-        <w:rPr>
-          <w:sz w:val="28"/>
-          <w:szCs w:val="26"/>
-        </w:rPr>
-        <w:t>Edge</w:t>
-      </w:r>
-      <w:proofErr w:type="spellEnd"/>
-      <w:r>
-        <w:rPr>
-          <w:sz w:val="28"/>
-          <w:szCs w:val="26"/>
-        </w:rPr>
-        <w:t>.</w:t>
-      </w:r>
-    </w:p>
-    <w:p>
-      <w:pPr>
-        <w:pStyle w:val="a7"/>
+      <w:r>
+        <w:rPr>
+          <w:sz w:val="28"/>
+          <w:szCs w:val="26"/>
+        </w:rPr>
+        <w:t>Google Chrome, Mozilla Firefox, Safari и Microsoft Edge.</w:t>
+      </w:r>
+    </w:p>
+    <w:p>
+      <w:pPr>
+        <w:pStyle w:val="ListParagraph"/>
         <w:numPr>
           <w:ilvl w:val="0"/>
           <w:numId w:val="16"/>
@@ -9297,7 +9159,7 @@
     </w:p>
     <w:p>
       <w:pPr>
-        <w:pStyle w:val="a7"/>
+        <w:pStyle w:val="ListParagraph"/>
         <w:spacing w:after="0" w:line="360" w:lineRule="auto"/>
         <w:ind w:left="709"/>
         <w:jc w:val="both"/>
@@ -9316,7 +9178,7 @@
     </w:p>
     <w:p>
       <w:pPr>
-        <w:pStyle w:val="a7"/>
+        <w:pStyle w:val="ListParagraph"/>
         <w:numPr>
           <w:ilvl w:val="0"/>
           <w:numId w:val="16"/>
@@ -9334,60 +9196,12 @@
           <w:sz w:val="28"/>
           <w:szCs w:val="26"/>
         </w:rPr>
-        <w:t xml:space="preserve">Совместимость с последними стабильными версиями операционных систем, включая </w:t>
-      </w:r>
-      <w:proofErr w:type="spellStart"/>
-      <w:r>
-        <w:rPr>
-          <w:sz w:val="28"/>
-          <w:szCs w:val="26"/>
-        </w:rPr>
-        <w:t>Windows</w:t>
-      </w:r>
-      <w:proofErr w:type="spellEnd"/>
-      <w:r>
-        <w:rPr>
-          <w:sz w:val="28"/>
-          <w:szCs w:val="26"/>
-        </w:rPr>
-        <w:t xml:space="preserve"> 10 и выше, </w:t>
-      </w:r>
-      <w:proofErr w:type="spellStart"/>
-      <w:r>
-        <w:rPr>
-          <w:sz w:val="28"/>
-          <w:szCs w:val="26"/>
-        </w:rPr>
-        <w:t>macOS</w:t>
-      </w:r>
-      <w:proofErr w:type="spellEnd"/>
-      <w:r>
-        <w:rPr>
-          <w:sz w:val="28"/>
-          <w:szCs w:val="26"/>
-        </w:rPr>
-        <w:t xml:space="preserve"> X и выше, </w:t>
-      </w:r>
-      <w:proofErr w:type="spellStart"/>
-      <w:r>
-        <w:rPr>
-          <w:sz w:val="28"/>
-          <w:szCs w:val="26"/>
-        </w:rPr>
-        <w:t>Linux</w:t>
-      </w:r>
-      <w:proofErr w:type="spellEnd"/>
-      <w:r>
-        <w:rPr>
-          <w:sz w:val="28"/>
-          <w:szCs w:val="26"/>
-        </w:rPr>
-        <w:t>.</w:t>
-      </w:r>
-    </w:p>
-    <w:p>
-      <w:pPr>
-        <w:pStyle w:val="a7"/>
+        <w:t>Совместимость с последними стабильными версиями операционных систем, включая Windows 10 и выше, macOS X и выше, Linux.</w:t>
+      </w:r>
+    </w:p>
+    <w:p>
+      <w:pPr>
+        <w:pStyle w:val="ListParagraph"/>
         <w:spacing w:after="0" w:line="360" w:lineRule="auto"/>
         <w:ind w:left="709"/>
         <w:jc w:val="both"/>
@@ -9406,7 +9220,7 @@
     </w:p>
     <w:p>
       <w:pPr>
-        <w:pStyle w:val="a7"/>
+        <w:pStyle w:val="ListParagraph"/>
         <w:numPr>
           <w:ilvl w:val="0"/>
           <w:numId w:val="16"/>
@@ -9429,7 +9243,7 @@
     </w:p>
     <w:p>
       <w:pPr>
-        <w:pStyle w:val="a7"/>
+        <w:pStyle w:val="ListParagraph"/>
         <w:numPr>
           <w:ilvl w:val="0"/>
           <w:numId w:val="16"/>
@@ -9452,7 +9266,7 @@
     </w:p>
     <w:p>
       <w:pPr>
-        <w:pStyle w:val="a7"/>
+        <w:pStyle w:val="ListParagraph"/>
         <w:numPr>
           <w:ilvl w:val="0"/>
           <w:numId w:val="16"/>
@@ -9475,7 +9289,7 @@
     </w:p>
     <w:p>
       <w:pPr>
-        <w:pStyle w:val="a7"/>
+        <w:pStyle w:val="ListParagraph"/>
         <w:spacing w:after="0" w:line="360" w:lineRule="auto"/>
         <w:ind w:left="709"/>
         <w:jc w:val="both"/>
@@ -9494,7 +9308,7 @@
     </w:p>
     <w:p>
       <w:pPr>
-        <w:pStyle w:val="a7"/>
+        <w:pStyle w:val="ListParagraph"/>
         <w:numPr>
           <w:ilvl w:val="0"/>
           <w:numId w:val="18"/>
@@ -9512,28 +9326,12 @@
           <w:szCs w:val="26"/>
         </w:rPr>
         <w:lastRenderedPageBreak/>
-        <w:t xml:space="preserve">Стабильное </w:t>
-      </w:r>
-      <w:proofErr w:type="spellStart"/>
-      <w:r>
-        <w:rPr>
-          <w:sz w:val="28"/>
-          <w:szCs w:val="26"/>
-        </w:rPr>
-        <w:t>интернет-соединение</w:t>
-      </w:r>
-      <w:proofErr w:type="spellEnd"/>
-      <w:r>
-        <w:rPr>
-          <w:sz w:val="28"/>
-          <w:szCs w:val="26"/>
-        </w:rPr>
-        <w:t xml:space="preserve"> со скоростью не менее 512 Кбит/с для базовых операций и не менее 2 Мбит/с для операций, требующих высокой пропускной способности.</w:t>
-      </w:r>
-    </w:p>
-    <w:p>
-      <w:pPr>
-        <w:pStyle w:val="a7"/>
+        <w:t>Стабильное интернет-соединение со скоростью не менее 512 Кбит/с для базовых операций и не менее 2 Мбит/с для операций, требующих высокой пропускной способности.</w:t>
+      </w:r>
+    </w:p>
+    <w:p>
+      <w:pPr>
+        <w:pStyle w:val="ListParagraph"/>
         <w:spacing w:after="0" w:line="360" w:lineRule="auto"/>
         <w:ind w:left="709"/>
         <w:jc w:val="both"/>
@@ -9552,7 +9350,7 @@
     </w:p>
     <w:p>
       <w:pPr>
-        <w:pStyle w:val="a7"/>
+        <w:pStyle w:val="ListParagraph"/>
         <w:numPr>
           <w:ilvl w:val="0"/>
           <w:numId w:val="17"/>
@@ -9574,7 +9372,7 @@
     </w:p>
     <w:p>
       <w:pPr>
-        <w:pStyle w:val="a7"/>
+        <w:pStyle w:val="ListParagraph"/>
         <w:numPr>
           <w:ilvl w:val="0"/>
           <w:numId w:val="17"/>
@@ -9591,23 +9389,7 @@
           <w:sz w:val="28"/>
           <w:szCs w:val="26"/>
         </w:rPr>
-        <w:t xml:space="preserve">Актуальные антивирусные и </w:t>
-      </w:r>
-      <w:proofErr w:type="spellStart"/>
-      <w:r>
-        <w:rPr>
-          <w:sz w:val="28"/>
-          <w:szCs w:val="26"/>
-        </w:rPr>
-        <w:t>антималварные</w:t>
-      </w:r>
-      <w:proofErr w:type="spellEnd"/>
-      <w:r>
-        <w:rPr>
-          <w:sz w:val="28"/>
-          <w:szCs w:val="26"/>
-        </w:rPr>
-        <w:t xml:space="preserve"> решения для защиты конечных точек.</w:t>
+        <w:t>Актуальные антивирусные и антималварные решения для защиты конечных точек.</w:t>
       </w:r>
     </w:p>
     <w:p>
@@ -9641,18 +9423,18 @@
     </w:p>
     <w:p>
       <w:pPr>
-        <w:pStyle w:val="1"/>
-      </w:pPr>
-      <w:bookmarkStart w:id="62" w:name="_Toc66743797"/>
-      <w:bookmarkStart w:id="63" w:name="_Toc67342898"/>
-      <w:bookmarkStart w:id="64" w:name="_Toc165545868"/>
+        <w:pStyle w:val="Heading1"/>
+      </w:pPr>
+      <w:bookmarkStart w:id="61" w:name="_Toc66743797"/>
+      <w:bookmarkStart w:id="62" w:name="_Toc67342898"/>
+      <w:bookmarkStart w:id="63" w:name="_Toc165545868"/>
       <w:r>
         <w:lastRenderedPageBreak/>
         <w:t>5 СОСТАВ И СОДЕРЖАНИЕ РАБОТ ПО СОЗДАНИЮ СИСТЕМЫ</w:t>
       </w:r>
+      <w:bookmarkEnd w:id="61"/>
       <w:bookmarkEnd w:id="62"/>
       <w:bookmarkEnd w:id="63"/>
-      <w:bookmarkEnd w:id="64"/>
     </w:p>
     <w:p>
       <w:pPr>
@@ -9674,8 +9456,8 @@
         </w:rPr>
         <w:t>Осуществление всего комплекса </w:t>
       </w:r>
-      <w:bookmarkStart w:id="65" w:name="keyword9"/>
-      <w:bookmarkEnd w:id="65"/>
+      <w:bookmarkStart w:id="64" w:name="keyword9"/>
+      <w:bookmarkEnd w:id="64"/>
       <w:r>
         <w:rPr>
           <w:rStyle w:val="keyword"/>
@@ -9710,8 +9492,8 @@
         </w:rPr>
         <w:t> по созданию первой очереди </w:t>
       </w:r>
-      <w:bookmarkStart w:id="66" w:name="keyword11"/>
-      <w:bookmarkEnd w:id="66"/>
+      <w:bookmarkStart w:id="65" w:name="keyword11"/>
+      <w:bookmarkEnd w:id="65"/>
       <w:r>
         <w:rPr>
           <w:rStyle w:val="keyword"/>
@@ -9747,7 +9529,7 @@
         </w:rPr>
         <w:t xml:space="preserve"> в объеме требований настоящего ТЗ приведена в </w:t>
       </w:r>
-      <w:bookmarkStart w:id="67" w:name="закладка1"/>
+      <w:bookmarkStart w:id="66" w:name="закладка1"/>
       <w:r>
         <w:rPr>
           <w:rFonts w:cs="Times New Roman"/>
@@ -9803,7 +9585,7 @@
         </w:rPr>
         <w:fldChar w:fldCharType="end"/>
       </w:r>
-      <w:bookmarkEnd w:id="67"/>
+      <w:bookmarkEnd w:id="66"/>
       <w:r>
         <w:rPr>
           <w:rFonts w:cs="Times New Roman"/>
@@ -9830,19 +9612,19 @@
     </w:p>
     <w:tbl>
       <w:tblPr>
-        <w:tblStyle w:val="af"/>
-        <w:tblW w:w="10093" w:type="dxa"/>
+        <w:tblStyle w:val="TableGridLight"/>
+        <w:tblW w:w="9564" w:type="dxa"/>
         <w:tblLook w:val="04A0" w:firstRow="1" w:lastRow="0" w:firstColumn="1" w:lastColumn="0" w:noHBand="0" w:noVBand="1"/>
       </w:tblPr>
       <w:tblGrid>
-        <w:gridCol w:w="2668"/>
-        <w:gridCol w:w="2694"/>
-        <w:gridCol w:w="2519"/>
-        <w:gridCol w:w="2212"/>
+        <w:gridCol w:w="2555"/>
+        <w:gridCol w:w="2494"/>
+        <w:gridCol w:w="2420"/>
+        <w:gridCol w:w="2095"/>
       </w:tblGrid>
       <w:tr>
         <w:trPr>
-          <w:trHeight w:val="579"/>
+          <w:trHeight w:val="559"/>
         </w:trPr>
         <w:tc>
           <w:tcPr>
@@ -9956,7 +9738,7 @@
       </w:tr>
       <w:tr>
         <w:trPr>
-          <w:trHeight w:val="853"/>
+          <w:trHeight w:val="824"/>
         </w:trPr>
         <w:tc>
           <w:tcPr>
@@ -10061,7 +9843,7 @@
       </w:tr>
       <w:tr>
         <w:trPr>
-          <w:trHeight w:val="564"/>
+          <w:trHeight w:val="545"/>
         </w:trPr>
         <w:tc>
           <w:tcPr>
@@ -10166,7 +9948,7 @@
       </w:tr>
       <w:tr>
         <w:trPr>
-          <w:trHeight w:val="869"/>
+          <w:trHeight w:val="840"/>
         </w:trPr>
         <w:tc>
           <w:tcPr>
@@ -10262,7 +10044,7 @@
       </w:tr>
       <w:tr>
         <w:trPr>
-          <w:trHeight w:val="564"/>
+          <w:trHeight w:val="545"/>
         </w:trPr>
         <w:tc>
           <w:tcPr>
@@ -10367,7 +10149,7 @@
       </w:tr>
       <w:tr>
         <w:trPr>
-          <w:trHeight w:val="579"/>
+          <w:trHeight w:val="559"/>
         </w:trPr>
         <w:tc>
           <w:tcPr>
@@ -10463,7 +10245,7 @@
       </w:tr>
       <w:tr>
         <w:trPr>
-          <w:trHeight w:val="1143"/>
+          <w:trHeight w:val="1105"/>
         </w:trPr>
         <w:tc>
           <w:tcPr>
@@ -10568,7 +10350,7 @@
       </w:tr>
       <w:tr>
         <w:trPr>
-          <w:trHeight w:val="853"/>
+          <w:trHeight w:val="824"/>
         </w:trPr>
         <w:tc>
           <w:tcPr>
@@ -10673,7 +10455,7 @@
       </w:tr>
       <w:tr>
         <w:trPr>
-          <w:trHeight w:val="564"/>
+          <w:trHeight w:val="545"/>
         </w:trPr>
         <w:tc>
           <w:tcPr>
@@ -10769,7 +10551,7 @@
       </w:tr>
       <w:tr>
         <w:trPr>
-          <w:trHeight w:val="869"/>
+          <w:trHeight w:val="840"/>
         </w:trPr>
         <w:tc>
           <w:tcPr>
@@ -10941,19 +10723,42 @@
     </w:p>
     <w:p>
       <w:pPr>
-        <w:pStyle w:val="1"/>
-      </w:pPr>
-      <w:bookmarkStart w:id="68" w:name="_Toc66200292"/>
-      <w:bookmarkStart w:id="69" w:name="_Toc66743798"/>
-      <w:bookmarkStart w:id="70" w:name="_Toc67342899"/>
-      <w:bookmarkStart w:id="71" w:name="_Toc165545869"/>
-      <w:r>
+        <w:jc w:val="center"/>
+        <w:rPr>
+          <w:rFonts w:cs="Times New Roman"/>
+          <w:color w:val="auto"/>
+          <w:sz w:val="24"/>
+          <w:szCs w:val="24"/>
+        </w:rPr>
+      </w:pPr>
+    </w:p>
+    <w:p>
+      <w:pPr>
+        <w:jc w:val="center"/>
+        <w:rPr>
+          <w:rFonts w:cs="Times New Roman"/>
+          <w:color w:val="auto"/>
+          <w:sz w:val="24"/>
+          <w:szCs w:val="24"/>
+        </w:rPr>
+      </w:pPr>
+    </w:p>
+    <w:p>
+      <w:pPr>
+        <w:pStyle w:val="Heading1"/>
+      </w:pPr>
+      <w:bookmarkStart w:id="67" w:name="_Toc66200292"/>
+      <w:bookmarkStart w:id="68" w:name="_Toc66743798"/>
+      <w:bookmarkStart w:id="69" w:name="_Toc67342899"/>
+      <w:bookmarkStart w:id="70" w:name="_Toc165545869"/>
+      <w:r>
+        <w:lastRenderedPageBreak/>
         <w:t>6 ПОРЯДОК КОНТРОЛЯ И ПРИЁМКИ СИСТЕМЫ</w:t>
       </w:r>
+      <w:bookmarkEnd w:id="67"/>
       <w:bookmarkEnd w:id="68"/>
       <w:bookmarkEnd w:id="69"/>
       <w:bookmarkEnd w:id="70"/>
-      <w:bookmarkEnd w:id="71"/>
     </w:p>
     <w:p>
       <w:pPr>
@@ -10964,7 +10769,7 @@
     </w:p>
     <w:p>
       <w:pPr>
-        <w:pStyle w:val="a6"/>
+        <w:pStyle w:val="NormalWeb"/>
         <w:shd w:val="clear" w:color="auto" w:fill="FFFFFF"/>
         <w:spacing w:before="0" w:beforeAutospacing="0" w:after="0" w:afterAutospacing="0" w:line="360" w:lineRule="auto"/>
         <w:ind w:firstLine="709"/>
@@ -10982,19 +10787,10 @@
           <w:sz w:val="28"/>
           <w:szCs w:val="28"/>
         </w:rPr>
-        <w:t xml:space="preserve">Испытания Подсистемы должны проводиться в соответствии с требованиями ГОСТ 34.603-92 "Информационная технология. Виды </w:t>
-      </w:r>
-      <w:r>
-        <w:rPr>
-          <w:color w:val="000000"/>
-          <w:sz w:val="28"/>
-          <w:szCs w:val="28"/>
-        </w:rPr>
-        <w:lastRenderedPageBreak/>
-        <w:t>испытаний автоматизированных систем". При реализации Подсистемы в рамках настоящего ТЗ устанавливаются </w:t>
-      </w:r>
-      <w:bookmarkStart w:id="72" w:name="keyword18"/>
-      <w:bookmarkEnd w:id="72"/>
+        <w:t>Испытания Подсистемы должны проводиться в соответствии с требованиями ГОСТ 34.603-92 "Информационная технология. Виды испытаний автоматизированных систем". При реализации Подсистемы в рамках настоящего ТЗ устанавливаются </w:t>
+      </w:r>
+      <w:bookmarkStart w:id="71" w:name="keyword18"/>
+      <w:bookmarkEnd w:id="71"/>
       <w:r>
         <w:rPr>
           <w:rStyle w:val="keyword"/>
@@ -11015,7 +10811,7 @@
     </w:p>
     <w:p>
       <w:pPr>
-        <w:pStyle w:val="a6"/>
+        <w:pStyle w:val="NormalWeb"/>
         <w:shd w:val="clear" w:color="auto" w:fill="FFFFFF"/>
         <w:spacing w:before="0" w:beforeAutospacing="0" w:after="0" w:afterAutospacing="0" w:line="360" w:lineRule="auto"/>
         <w:ind w:firstLine="709"/>
@@ -11035,27 +10831,27 @@
         </w:rPr>
         <w:t>Испытания Подсистемы должны осуществляться в соответствии с документом "</w:t>
       </w:r>
-      <w:bookmarkStart w:id="73" w:name="keyword19"/>
+      <w:bookmarkStart w:id="72" w:name="keyword19"/>
+      <w:bookmarkEnd w:id="72"/>
+      <w:r>
+        <w:rPr>
+          <w:rStyle w:val="keyword"/>
+          <w:color w:val="000000"/>
+          <w:sz w:val="28"/>
+          <w:szCs w:val="28"/>
+        </w:rPr>
+        <w:t>Программа</w:t>
+      </w:r>
+      <w:r>
+        <w:rPr>
+          <w:color w:val="000000"/>
+          <w:sz w:val="28"/>
+          <w:szCs w:val="28"/>
+        </w:rPr>
+        <w:t> и методика испытаний", который должен устанавливать необходимый и достаточный объем испытаний, обеспечивающий требуемый уровень достоверности получаемых результатов. </w:t>
+      </w:r>
+      <w:bookmarkStart w:id="73" w:name="keyword20"/>
       <w:bookmarkEnd w:id="73"/>
-      <w:r>
-        <w:rPr>
-          <w:rStyle w:val="keyword"/>
-          <w:color w:val="000000"/>
-          <w:sz w:val="28"/>
-          <w:szCs w:val="28"/>
-        </w:rPr>
-        <w:t>Программа</w:t>
-      </w:r>
-      <w:r>
-        <w:rPr>
-          <w:color w:val="000000"/>
-          <w:sz w:val="28"/>
-          <w:szCs w:val="28"/>
-        </w:rPr>
-        <w:t> и методика испытаний", который должен устанавливать необходимый и достаточный объем испытаний, обеспечивающий требуемый уровень достоверности получаемых результатов. </w:t>
-      </w:r>
-      <w:bookmarkStart w:id="74" w:name="keyword20"/>
-      <w:bookmarkEnd w:id="74"/>
       <w:r>
         <w:rPr>
           <w:rStyle w:val="keyword"/>
@@ -11093,7 +10889,7 @@
     </w:p>
     <w:p>
       <w:pPr>
-        <w:pStyle w:val="a7"/>
+        <w:pStyle w:val="ListParagraph"/>
         <w:numPr>
           <w:ilvl w:val="0"/>
           <w:numId w:val="6"/>
@@ -11115,7 +10911,7 @@
     </w:p>
     <w:p>
       <w:pPr>
-        <w:pStyle w:val="a7"/>
+        <w:pStyle w:val="ListParagraph"/>
         <w:numPr>
           <w:ilvl w:val="0"/>
           <w:numId w:val="6"/>
@@ -11154,7 +10950,7 @@
     </w:p>
     <w:p>
       <w:pPr>
-        <w:pStyle w:val="a7"/>
+        <w:pStyle w:val="ListParagraph"/>
         <w:numPr>
           <w:ilvl w:val="0"/>
           <w:numId w:val="6"/>
@@ -11176,7 +10972,7 @@
     </w:p>
     <w:p>
       <w:pPr>
-        <w:pStyle w:val="a7"/>
+        <w:pStyle w:val="ListParagraph"/>
         <w:numPr>
           <w:ilvl w:val="0"/>
           <w:numId w:val="6"/>
@@ -11215,7 +11011,7 @@
     </w:p>
     <w:p>
       <w:pPr>
-        <w:pStyle w:val="a7"/>
+        <w:pStyle w:val="ListParagraph"/>
         <w:numPr>
           <w:ilvl w:val="0"/>
           <w:numId w:val="6"/>
@@ -11237,7 +11033,7 @@
     </w:p>
     <w:p>
       <w:pPr>
-        <w:pStyle w:val="a7"/>
+        <w:pStyle w:val="ListParagraph"/>
         <w:numPr>
           <w:ilvl w:val="0"/>
           <w:numId w:val="6"/>
@@ -11271,6 +11067,7 @@
           <w:sz w:val="28"/>
           <w:szCs w:val="26"/>
         </w:rPr>
+        <w:lastRenderedPageBreak/>
         <w:t>Все процессы контроля и приемки должны осуществляться согласно установленным процедурам и срокам, с учетом требований заказчика и нормативных документов, регулирующих деятельность в данной области.</w:t>
       </w:r>
     </w:p>
@@ -11283,7 +11080,7 @@
     </w:p>
     <w:p>
       <w:pPr>
-        <w:pStyle w:val="a6"/>
+        <w:pStyle w:val="NormalWeb"/>
         <w:spacing w:before="0" w:beforeAutospacing="0" w:after="0" w:afterAutospacing="0" w:line="360" w:lineRule="auto"/>
         <w:ind w:firstLine="709"/>
         <w:contextualSpacing/>
@@ -11310,24 +11107,23 @@
           <w:sz w:val="28"/>
           <w:szCs w:val="28"/>
         </w:rPr>
-        <w:lastRenderedPageBreak/>
         <w:br w:type="page"/>
       </w:r>
     </w:p>
     <w:p>
       <w:pPr>
-        <w:pStyle w:val="1"/>
-      </w:pPr>
-      <w:bookmarkStart w:id="75" w:name="_Toc66743800"/>
-      <w:bookmarkStart w:id="76" w:name="_Toc67342901"/>
-      <w:bookmarkStart w:id="77" w:name="_Toc165545870"/>
+        <w:pStyle w:val="Heading1"/>
+      </w:pPr>
+      <w:bookmarkStart w:id="74" w:name="_Toc66743800"/>
+      <w:bookmarkStart w:id="75" w:name="_Toc67342901"/>
+      <w:bookmarkStart w:id="76" w:name="_Toc165545870"/>
       <w:r>
         <w:lastRenderedPageBreak/>
         <w:t>7 ТРЕБОВАНИЯ К СОСТАВУ И СОДЕРЖАНИЮ РАБОТ ПО ПОДГОТОВКЕ ОБЪЕКТА АВТОМАТИЗАЦИИ К ВВОДУ СИСТЕМЫ В ДЕЙСТВИЕ</w:t>
       </w:r>
+      <w:bookmarkEnd w:id="74"/>
       <w:bookmarkEnd w:id="75"/>
       <w:bookmarkEnd w:id="76"/>
-      <w:bookmarkEnd w:id="77"/>
     </w:p>
     <w:p>
       <w:pPr>
@@ -11392,7 +11188,7 @@
     </w:p>
     <w:p>
       <w:pPr>
-        <w:pStyle w:val="a7"/>
+        <w:pStyle w:val="ListParagraph"/>
         <w:numPr>
           <w:ilvl w:val="0"/>
           <w:numId w:val="6"/>
@@ -11414,7 +11210,7 @@
     </w:p>
     <w:p>
       <w:pPr>
-        <w:pStyle w:val="a7"/>
+        <w:pStyle w:val="ListParagraph"/>
         <w:numPr>
           <w:ilvl w:val="0"/>
           <w:numId w:val="6"/>
@@ -11436,7 +11232,7 @@
     </w:p>
     <w:p>
       <w:pPr>
-        <w:pStyle w:val="a7"/>
+        <w:pStyle w:val="ListParagraph"/>
         <w:numPr>
           <w:ilvl w:val="0"/>
           <w:numId w:val="6"/>
@@ -11458,7 +11254,7 @@
     </w:p>
     <w:p>
       <w:pPr>
-        <w:pStyle w:val="a7"/>
+        <w:pStyle w:val="ListParagraph"/>
         <w:numPr>
           <w:ilvl w:val="0"/>
           <w:numId w:val="6"/>
@@ -11498,7 +11294,7 @@
     </w:p>
     <w:p>
       <w:pPr>
-        <w:pStyle w:val="a7"/>
+        <w:pStyle w:val="ListParagraph"/>
         <w:numPr>
           <w:ilvl w:val="0"/>
           <w:numId w:val="13"/>
@@ -11520,7 +11316,7 @@
     </w:p>
     <w:p>
       <w:pPr>
-        <w:pStyle w:val="a7"/>
+        <w:pStyle w:val="ListParagraph"/>
         <w:numPr>
           <w:ilvl w:val="0"/>
           <w:numId w:val="13"/>
@@ -11592,20 +11388,20 @@
     </w:p>
     <w:p>
       <w:pPr>
-        <w:pStyle w:val="1"/>
-      </w:pPr>
-      <w:bookmarkStart w:id="78" w:name="_Toc66200293"/>
-      <w:bookmarkStart w:id="79" w:name="_Toc66743799"/>
-      <w:bookmarkStart w:id="80" w:name="_Toc67342900"/>
-      <w:bookmarkStart w:id="81" w:name="_Toc165545871"/>
+        <w:pStyle w:val="Heading1"/>
+      </w:pPr>
+      <w:bookmarkStart w:id="77" w:name="_Toc66200293"/>
+      <w:bookmarkStart w:id="78" w:name="_Toc66743799"/>
+      <w:bookmarkStart w:id="79" w:name="_Toc67342900"/>
+      <w:bookmarkStart w:id="80" w:name="_Toc165545871"/>
       <w:r>
         <w:lastRenderedPageBreak/>
         <w:t>8 ТРЕБОВАНИЯ К ДОКУМЕНТИРОВАНИЮ</w:t>
       </w:r>
+      <w:bookmarkEnd w:id="77"/>
       <w:bookmarkEnd w:id="78"/>
       <w:bookmarkEnd w:id="79"/>
       <w:bookmarkEnd w:id="80"/>
-      <w:bookmarkEnd w:id="81"/>
     </w:p>
     <w:p>
       <w:pPr>
@@ -11616,7 +11412,7 @@
     </w:p>
     <w:p>
       <w:pPr>
-        <w:pStyle w:val="2"/>
+        <w:pStyle w:val="Heading2"/>
         <w:spacing w:before="0" w:line="360" w:lineRule="auto"/>
         <w:ind w:firstLine="709"/>
         <w:rPr>
@@ -11628,7 +11424,7 @@
           <w:szCs w:val="28"/>
         </w:rPr>
       </w:pPr>
-      <w:bookmarkStart w:id="82" w:name="_Toc165545872"/>
+      <w:bookmarkStart w:id="81" w:name="_Toc165545872"/>
       <w:r>
         <w:rPr>
           <w:rFonts w:ascii="Times New Roman" w:hAnsi="Times New Roman" w:cs="Times New Roman"/>
@@ -11640,7 +11436,7 @@
         </w:rPr>
         <w:t>8.1. Общие требования к документированию</w:t>
       </w:r>
-      <w:bookmarkEnd w:id="82"/>
+      <w:bookmarkEnd w:id="81"/>
     </w:p>
     <w:p>
       <w:pPr>
@@ -11673,7 +11469,7 @@
     </w:p>
     <w:p>
       <w:pPr>
-        <w:pStyle w:val="2"/>
+        <w:pStyle w:val="Heading2"/>
         <w:spacing w:before="0" w:line="360" w:lineRule="auto"/>
         <w:ind w:firstLine="709"/>
         <w:contextualSpacing/>
@@ -11686,7 +11482,7 @@
           <w:szCs w:val="28"/>
         </w:rPr>
       </w:pPr>
-      <w:bookmarkStart w:id="83" w:name="_Toc165545873"/>
+      <w:bookmarkStart w:id="82" w:name="_Toc165545873"/>
       <w:r>
         <w:rPr>
           <w:rFonts w:ascii="Times New Roman" w:hAnsi="Times New Roman" w:cs="Times New Roman"/>
@@ -11698,7 +11494,7 @@
         </w:rPr>
         <w:t>8.2. Перечень подлежащих разработке документов</w:t>
       </w:r>
-      <w:bookmarkEnd w:id="83"/>
+      <w:bookmarkEnd w:id="82"/>
     </w:p>
     <w:p>
       <w:pPr>
@@ -11719,7 +11515,7 @@
     </w:p>
     <w:p>
       <w:pPr>
-        <w:pStyle w:val="a7"/>
+        <w:pStyle w:val="ListParagraph"/>
         <w:numPr>
           <w:ilvl w:val="0"/>
           <w:numId w:val="14"/>
@@ -11748,7 +11544,7 @@
     </w:p>
     <w:p>
       <w:pPr>
-        <w:pStyle w:val="a7"/>
+        <w:pStyle w:val="ListParagraph"/>
         <w:numPr>
           <w:ilvl w:val="0"/>
           <w:numId w:val="14"/>
@@ -11777,7 +11573,7 @@
     </w:p>
     <w:p>
       <w:pPr>
-        <w:pStyle w:val="a7"/>
+        <w:pStyle w:val="ListParagraph"/>
         <w:numPr>
           <w:ilvl w:val="0"/>
           <w:numId w:val="14"/>
@@ -11806,7 +11602,7 @@
     </w:p>
     <w:p>
       <w:pPr>
-        <w:pStyle w:val="a7"/>
+        <w:pStyle w:val="ListParagraph"/>
         <w:numPr>
           <w:ilvl w:val="0"/>
           <w:numId w:val="14"/>
@@ -11851,14 +11647,14 @@
     </w:p>
     <w:p>
       <w:pPr>
-        <w:pStyle w:val="a8"/>
-      </w:pPr>
-      <w:bookmarkStart w:id="84" w:name="_Toc165545874"/>
+        <w:pStyle w:val="Title"/>
+      </w:pPr>
+      <w:bookmarkStart w:id="83" w:name="_Toc165545874"/>
       <w:r>
         <w:lastRenderedPageBreak/>
         <w:t>9 ИСТОЧНИКИ РАЗРАБОТКИ</w:t>
       </w:r>
-      <w:bookmarkEnd w:id="84"/>
+      <w:bookmarkEnd w:id="83"/>
     </w:p>
     <w:p>
       <w:pPr>
@@ -11890,7 +11686,7 @@
     </w:p>
     <w:p>
       <w:pPr>
-        <w:pStyle w:val="a7"/>
+        <w:pStyle w:val="ListParagraph"/>
         <w:numPr>
           <w:ilvl w:val="0"/>
           <w:numId w:val="7"/>
@@ -11918,22 +11714,12 @@
           <w:sz w:val="28"/>
           <w:szCs w:val="28"/>
         </w:rPr>
-        <w:t xml:space="preserve">Договор № … от … между </w:t>
-      </w:r>
-      <w:proofErr w:type="gramStart"/>
-      <w:r>
-        <w:rPr>
-          <w:rFonts w:cs="Times New Roman"/>
-          <w:sz w:val="28"/>
-          <w:szCs w:val="28"/>
-        </w:rPr>
-        <w:t>… .</w:t>
-      </w:r>
-      <w:proofErr w:type="gramEnd"/>
-    </w:p>
-    <w:p>
-      <w:pPr>
-        <w:pStyle w:val="aa"/>
+        <w:t>Договор № … от … между … .</w:t>
+      </w:r>
+    </w:p>
+    <w:p>
+      <w:pPr>
+        <w:pStyle w:val="NoSpacing"/>
         <w:numPr>
           <w:ilvl w:val="0"/>
           <w:numId w:val="7"/>
@@ -11961,7 +11747,7 @@
     </w:p>
     <w:p>
       <w:pPr>
-        <w:pStyle w:val="aa"/>
+        <w:pStyle w:val="NoSpacing"/>
         <w:numPr>
           <w:ilvl w:val="0"/>
           <w:numId w:val="7"/>
@@ -11989,7 +11775,7 @@
     </w:p>
     <w:p>
       <w:pPr>
-        <w:pStyle w:val="aa"/>
+        <w:pStyle w:val="NoSpacing"/>
         <w:numPr>
           <w:ilvl w:val="0"/>
           <w:numId w:val="7"/>
@@ -12017,7 +11803,7 @@
     </w:p>
     <w:p>
       <w:pPr>
-        <w:pStyle w:val="aa"/>
+        <w:pStyle w:val="NoSpacing"/>
         <w:numPr>
           <w:ilvl w:val="0"/>
           <w:numId w:val="7"/>
@@ -12045,7 +11831,7 @@
     </w:p>
     <w:p>
       <w:pPr>
-        <w:pStyle w:val="aa"/>
+        <w:pStyle w:val="NoSpacing"/>
         <w:numPr>
           <w:ilvl w:val="0"/>
           <w:numId w:val="7"/>
@@ -12073,7 +11859,7 @@
     </w:p>
     <w:p>
       <w:pPr>
-        <w:pStyle w:val="aa"/>
+        <w:pStyle w:val="NoSpacing"/>
         <w:numPr>
           <w:ilvl w:val="0"/>
           <w:numId w:val="7"/>
@@ -12101,7 +11887,7 @@
     </w:p>
     <w:p>
       <w:pPr>
-        <w:pStyle w:val="aa"/>
+        <w:pStyle w:val="NoSpacing"/>
         <w:numPr>
           <w:ilvl w:val="0"/>
           <w:numId w:val="7"/>
@@ -12129,7 +11915,7 @@
     </w:p>
     <w:p>
       <w:pPr>
-        <w:pStyle w:val="aa"/>
+        <w:pStyle w:val="NoSpacing"/>
         <w:numPr>
           <w:ilvl w:val="0"/>
           <w:numId w:val="7"/>
@@ -12157,7 +11943,7 @@
     </w:p>
     <w:p>
       <w:pPr>
-        <w:pStyle w:val="aa"/>
+        <w:pStyle w:val="NoSpacing"/>
         <w:numPr>
           <w:ilvl w:val="0"/>
           <w:numId w:val="7"/>
@@ -12182,7 +11968,7 @@
     </w:p>
     <w:p>
       <w:pPr>
-        <w:pStyle w:val="aa"/>
+        <w:pStyle w:val="NoSpacing"/>
         <w:spacing w:line="360" w:lineRule="auto"/>
         <w:contextualSpacing/>
         <w:jc w:val="both"/>
@@ -12196,7 +11982,7 @@
     </w:p>
     <w:p>
       <w:pPr>
-        <w:pStyle w:val="aa"/>
+        <w:pStyle w:val="NoSpacing"/>
         <w:spacing w:line="360" w:lineRule="auto"/>
         <w:contextualSpacing/>
         <w:jc w:val="both"/>
@@ -12210,7 +11996,7 @@
     </w:p>
     <w:p>
       <w:pPr>
-        <w:pStyle w:val="aa"/>
+        <w:pStyle w:val="NoSpacing"/>
         <w:spacing w:line="360" w:lineRule="auto"/>
         <w:contextualSpacing/>
         <w:jc w:val="both"/>
@@ -12224,7 +12010,7 @@
     </w:p>
     <w:p>
       <w:pPr>
-        <w:pStyle w:val="aa"/>
+        <w:pStyle w:val="NoSpacing"/>
         <w:spacing w:line="360" w:lineRule="auto"/>
         <w:contextualSpacing/>
         <w:jc w:val="both"/>
@@ -12242,7 +12028,7 @@
     </w:p>
     <w:p>
       <w:pPr>
-        <w:pStyle w:val="11"/>
+        <w:pStyle w:val="1"/>
       </w:pPr>
       <w:r>
         <w:t xml:space="preserve">СОСТАВИЛИ </w:t>
@@ -12296,7 +12082,7 @@
           </w:tcPr>
           <w:p>
             <w:pPr>
-              <w:pStyle w:val="ab"/>
+              <w:pStyle w:val="a0"/>
             </w:pPr>
             <w:r>
               <w:t>Наименование организации, предприятия</w:t>
@@ -12322,7 +12108,7 @@
           </w:tcPr>
           <w:p>
             <w:pPr>
-              <w:pStyle w:val="ab"/>
+              <w:pStyle w:val="a0"/>
             </w:pPr>
             <w:r>
               <w:t>Должность исполнителя</w:t>
@@ -12348,7 +12134,7 @@
           </w:tcPr>
           <w:p>
             <w:pPr>
-              <w:pStyle w:val="ab"/>
+              <w:pStyle w:val="a0"/>
             </w:pPr>
             <w:r>
               <w:t>Фамилия имя, отчество</w:t>
@@ -12374,7 +12160,7 @@
           </w:tcPr>
           <w:p>
             <w:pPr>
-              <w:pStyle w:val="ab"/>
+              <w:pStyle w:val="a0"/>
             </w:pPr>
             <w:r>
               <w:t>Подпись</w:t>
@@ -12400,7 +12186,7 @@
           </w:tcPr>
           <w:p>
             <w:pPr>
-              <w:pStyle w:val="ab"/>
+              <w:pStyle w:val="a0"/>
             </w:pPr>
             <w:r>
               <w:t>Дата</w:t>
@@ -12431,7 +12217,7 @@
           </w:tcPr>
           <w:p>
             <w:pPr>
-              <w:pStyle w:val="ab"/>
+              <w:pStyle w:val="a0"/>
             </w:pPr>
             <w:r>
               <w:t> </w:t>
@@ -12457,7 +12243,7 @@
           </w:tcPr>
           <w:p>
             <w:pPr>
-              <w:pStyle w:val="ab"/>
+              <w:pStyle w:val="a0"/>
             </w:pPr>
             <w:r>
               <w:t> </w:t>
@@ -12483,7 +12269,7 @@
           </w:tcPr>
           <w:p>
             <w:pPr>
-              <w:pStyle w:val="ab"/>
+              <w:pStyle w:val="a0"/>
             </w:pPr>
             <w:r>
               <w:t> </w:t>
@@ -12509,7 +12295,7 @@
           </w:tcPr>
           <w:p>
             <w:pPr>
-              <w:pStyle w:val="ab"/>
+              <w:pStyle w:val="a0"/>
             </w:pPr>
             <w:r>
               <w:t> </w:t>
@@ -12535,7 +12321,7 @@
           </w:tcPr>
           <w:p>
             <w:pPr>
-              <w:pStyle w:val="ab"/>
+              <w:pStyle w:val="a0"/>
             </w:pPr>
             <w:r>
               <w:t> </w:t>
@@ -12546,7 +12332,7 @@
     </w:tbl>
     <w:p>
       <w:pPr>
-        <w:pStyle w:val="11"/>
+        <w:pStyle w:val="1"/>
       </w:pPr>
       <w:r>
         <w:t xml:space="preserve">СОГЛАСОВАНО </w:t>
@@ -12600,7 +12386,7 @@
           </w:tcPr>
           <w:p>
             <w:pPr>
-              <w:pStyle w:val="ab"/>
+              <w:pStyle w:val="a0"/>
             </w:pPr>
             <w:r>
               <w:t>Наименование организации, предприятия</w:t>
@@ -12626,7 +12412,7 @@
           </w:tcPr>
           <w:p>
             <w:pPr>
-              <w:pStyle w:val="ab"/>
+              <w:pStyle w:val="a0"/>
             </w:pPr>
             <w:r>
               <w:t>Должность исполнителя</w:t>
@@ -12652,7 +12438,7 @@
           </w:tcPr>
           <w:p>
             <w:pPr>
-              <w:pStyle w:val="ab"/>
+              <w:pStyle w:val="a0"/>
             </w:pPr>
             <w:r>
               <w:t>Фамилия имя, отчество</w:t>
@@ -12678,7 +12464,7 @@
           </w:tcPr>
           <w:p>
             <w:pPr>
-              <w:pStyle w:val="ab"/>
+              <w:pStyle w:val="a0"/>
             </w:pPr>
             <w:r>
               <w:t>Подпись</w:t>
@@ -12704,7 +12490,7 @@
           </w:tcPr>
           <w:p>
             <w:pPr>
-              <w:pStyle w:val="ab"/>
+              <w:pStyle w:val="a0"/>
             </w:pPr>
             <w:r>
               <w:t>Дата</w:t>
@@ -12735,7 +12521,7 @@
           </w:tcPr>
           <w:p>
             <w:pPr>
-              <w:pStyle w:val="ab"/>
+              <w:pStyle w:val="a0"/>
             </w:pPr>
             <w:r>
               <w:t> </w:t>
@@ -12761,7 +12547,7 @@
           </w:tcPr>
           <w:p>
             <w:pPr>
-              <w:pStyle w:val="ab"/>
+              <w:pStyle w:val="a0"/>
             </w:pPr>
             <w:r>
               <w:t> </w:t>
@@ -12787,7 +12573,7 @@
           </w:tcPr>
           <w:p>
             <w:pPr>
-              <w:pStyle w:val="ab"/>
+              <w:pStyle w:val="a0"/>
             </w:pPr>
             <w:r>
               <w:t> </w:t>
@@ -12813,7 +12599,7 @@
           </w:tcPr>
           <w:p>
             <w:pPr>
-              <w:pStyle w:val="ab"/>
+              <w:pStyle w:val="a0"/>
             </w:pPr>
             <w:r>
               <w:t> </w:t>
@@ -12839,7 +12625,7 @@
           </w:tcPr>
           <w:p>
             <w:pPr>
-              <w:pStyle w:val="ab"/>
+              <w:pStyle w:val="a0"/>
             </w:pPr>
             <w:r>
               <w:t> </w:t>
@@ -12850,7 +12636,7 @@
     </w:tbl>
     <w:p>
       <w:pPr>
-        <w:pStyle w:val="a6"/>
+        <w:pStyle w:val="NormalWeb"/>
         <w:spacing w:before="0" w:beforeAutospacing="0" w:after="0" w:afterAutospacing="0" w:line="360" w:lineRule="auto"/>
         <w:ind w:firstLine="709"/>
         <w:contextualSpacing/>
@@ -12864,7 +12650,7 @@
     </w:p>
     <w:p>
       <w:pPr>
-        <w:pStyle w:val="a6"/>
+        <w:pStyle w:val="NormalWeb"/>
         <w:spacing w:before="0" w:beforeAutospacing="0" w:after="0" w:afterAutospacing="0" w:line="360" w:lineRule="auto"/>
         <w:ind w:firstLine="709"/>
         <w:contextualSpacing/>
@@ -12878,7 +12664,7 @@
     </w:p>
     <w:p>
       <w:pPr>
-        <w:pStyle w:val="a6"/>
+        <w:pStyle w:val="NormalWeb"/>
         <w:spacing w:before="0" w:beforeAutospacing="0" w:after="0" w:afterAutospacing="0" w:line="360" w:lineRule="auto"/>
         <w:ind w:firstLine="709"/>
         <w:contextualSpacing/>
@@ -12892,7 +12678,7 @@
     </w:p>
     <w:p>
       <w:pPr>
-        <w:pStyle w:val="a6"/>
+        <w:pStyle w:val="NormalWeb"/>
         <w:spacing w:before="0" w:beforeAutospacing="0" w:after="0" w:afterAutospacing="0" w:line="360" w:lineRule="auto"/>
         <w:ind w:firstLine="709"/>
         <w:contextualSpacing/>
@@ -12975,7 +12761,7 @@
 </file>
 
 <file path=word/numbering.xml><?xml version="1.0" encoding="utf-8"?>
-<w:numbering xmlns:wpc="http://schemas.microsoft.com/office/word/2010/wordprocessingCanvas" xmlns:cx="http://schemas.microsoft.com/office/drawing/2014/chartex" xmlns:cx1="http://schemas.microsoft.com/office/drawing/2015/9/8/chartex" xmlns:mc="http://schemas.openxmlformats.org/markup-compatibility/2006" xmlns:o="urn:schemas-microsoft-com:office:office" xmlns:r="http://schemas.openxmlformats.org/officeDocument/2006/relationships" xmlns:m="http://schemas.openxmlformats.org/officeDocument/2006/math" xmlns:v="urn:schemas-microsoft-com:vml" xmlns:wp14="http://schemas.microsoft.com/office/word/2010/wordprocessingDrawing" xmlns:wp="http://schemas.openxmlformats.org/drawingml/2006/wordprocessingDrawing" xmlns:w10="urn:schemas-microsoft-com:office:word" xmlns:w="http://schemas.openxmlformats.org/wordprocessingml/2006/main" xmlns:w14="http://schemas.microsoft.com/office/word/2010/wordml" xmlns:w15="http://schemas.microsoft.com/office/word/2012/wordml" xmlns:w16se="http://schemas.microsoft.com/office/word/2015/wordml/symex" xmlns:wpg="http://schemas.microsoft.com/office/word/2010/wordprocessingGroup" xmlns:wpi="http://schemas.microsoft.com/office/word/2010/wordprocessingInk" xmlns:wne="http://schemas.microsoft.com/office/word/2006/wordml" xmlns:wps="http://schemas.microsoft.com/office/word/2010/wordprocessingShape" mc:Ignorable="w14 w15 w16se wp14">
+<w:numbering xmlns:wpc="http://schemas.microsoft.com/office/word/2010/wordprocessingCanvas" xmlns:cx="http://schemas.microsoft.com/office/drawing/2014/chartex" xmlns:cx1="http://schemas.microsoft.com/office/drawing/2015/9/8/chartex" xmlns:cx2="http://schemas.microsoft.com/office/drawing/2015/10/21/chartex" xmlns:cx3="http://schemas.microsoft.com/office/drawing/2016/5/9/chartex" xmlns:cx4="http://schemas.microsoft.com/office/drawing/2016/5/10/chartex" xmlns:cx5="http://schemas.microsoft.com/office/drawing/2016/5/11/chartex" xmlns:cx6="http://schemas.microsoft.com/office/drawing/2016/5/12/chartex" xmlns:cx7="http://schemas.microsoft.com/office/drawing/2016/5/13/chartex" xmlns:cx8="http://schemas.microsoft.com/office/drawing/2016/5/14/chartex" xmlns:mc="http://schemas.openxmlformats.org/markup-compatibility/2006" xmlns:aink="http://schemas.microsoft.com/office/drawing/2016/ink" xmlns:am3d="http://schemas.microsoft.com/office/drawing/2017/model3d" xmlns:o="urn:schemas-microsoft-com:office:office" xmlns:oel="http://schemas.microsoft.com/office/2019/extlst" xmlns:r="http://schemas.openxmlformats.org/officeDocument/2006/relationships" xmlns:m="http://schemas.openxmlformats.org/officeDocument/2006/math" xmlns:v="urn:schemas-microsoft-com:vml" xmlns:wp14="http://schemas.microsoft.com/office/word/2010/wordprocessingDrawing" xmlns:wp="http://schemas.openxmlformats.org/drawingml/2006/wordprocessingDrawing" xmlns:w10="urn:schemas-microsoft-com:office:word" xmlns:w="http://schemas.openxmlformats.org/wordprocessingml/2006/main" xmlns:w14="http://schemas.microsoft.com/office/word/2010/wordml" xmlns:w15="http://schemas.microsoft.com/office/word/2012/wordml" xmlns:w16cex="http://schemas.microsoft.com/office/word/2018/wordml/cex" xmlns:w16cid="http://schemas.microsoft.com/office/word/2016/wordml/cid" xmlns:w16="http://schemas.microsoft.com/office/word/2018/wordml" xmlns:w16du="http://schemas.microsoft.com/office/word/2023/wordml/word16du" xmlns:w16sdtdh="http://schemas.microsoft.com/office/word/2020/wordml/sdtdatahash" xmlns:w16se="http://schemas.microsoft.com/office/word/2015/wordml/symex" xmlns:wpg="http://schemas.microsoft.com/office/word/2010/wordprocessingGroup" xmlns:wpi="http://schemas.microsoft.com/office/word/2010/wordprocessingInk" xmlns:wne="http://schemas.microsoft.com/office/word/2006/wordml" xmlns:wps="http://schemas.microsoft.com/office/word/2010/wordprocessingShape" mc:Ignorable="w14 w15 w16se w16cid w16 w16cex w16sdtdh w16du wp14">
   <w:abstractNum w:abstractNumId="0" w15:restartNumberingAfterBreak="0">
     <w:nsid w:val="2A52566D"/>
     <w:multiLevelType w:val="hybridMultilevel"/>
@@ -14911,58 +14697,58 @@
       </w:rPr>
     </w:lvl>
   </w:abstractNum>
-  <w:num w:numId="1">
+  <w:num w:numId="1" w16cid:durableId="1041789422">
     <w:abstractNumId w:val="2"/>
   </w:num>
-  <w:num w:numId="2">
+  <w:num w:numId="2" w16cid:durableId="281115630">
     <w:abstractNumId w:val="0"/>
   </w:num>
-  <w:num w:numId="3">
+  <w:num w:numId="3" w16cid:durableId="1135952568">
     <w:abstractNumId w:val="1"/>
   </w:num>
-  <w:num w:numId="4">
+  <w:num w:numId="4" w16cid:durableId="837038143">
     <w:abstractNumId w:val="15"/>
   </w:num>
-  <w:num w:numId="5">
+  <w:num w:numId="5" w16cid:durableId="1978874338">
     <w:abstractNumId w:val="17"/>
   </w:num>
-  <w:num w:numId="6">
+  <w:num w:numId="6" w16cid:durableId="1426729293">
     <w:abstractNumId w:val="7"/>
   </w:num>
-  <w:num w:numId="7">
+  <w:num w:numId="7" w16cid:durableId="1828671881">
     <w:abstractNumId w:val="6"/>
   </w:num>
-  <w:num w:numId="8">
+  <w:num w:numId="8" w16cid:durableId="2062558732">
     <w:abstractNumId w:val="5"/>
   </w:num>
-  <w:num w:numId="9">
+  <w:num w:numId="9" w16cid:durableId="540629005">
     <w:abstractNumId w:val="12"/>
   </w:num>
-  <w:num w:numId="10">
+  <w:num w:numId="10" w16cid:durableId="985746750">
     <w:abstractNumId w:val="10"/>
   </w:num>
-  <w:num w:numId="11">
+  <w:num w:numId="11" w16cid:durableId="1250310411">
     <w:abstractNumId w:val="8"/>
   </w:num>
-  <w:num w:numId="12">
+  <w:num w:numId="12" w16cid:durableId="1721051722">
     <w:abstractNumId w:val="9"/>
   </w:num>
-  <w:num w:numId="13">
+  <w:num w:numId="13" w16cid:durableId="1183325027">
     <w:abstractNumId w:val="3"/>
   </w:num>
-  <w:num w:numId="14">
+  <w:num w:numId="14" w16cid:durableId="99835635">
     <w:abstractNumId w:val="11"/>
   </w:num>
-  <w:num w:numId="15">
+  <w:num w:numId="15" w16cid:durableId="129057424">
     <w:abstractNumId w:val="13"/>
   </w:num>
-  <w:num w:numId="16">
+  <w:num w:numId="16" w16cid:durableId="571352038">
     <w:abstractNumId w:val="4"/>
   </w:num>
-  <w:num w:numId="17">
+  <w:num w:numId="17" w16cid:durableId="75595719">
     <w:abstractNumId w:val="14"/>
   </w:num>
-  <w:num w:numId="18">
+  <w:num w:numId="18" w16cid:durableId="298151702">
     <w:abstractNumId w:val="16"/>
   </w:num>
   <w:numIdMacAtCleanup w:val="18"/>
@@ -14970,7 +14756,7 @@
 </file>
 
 <file path=word/styles.xml><?xml version="1.0" encoding="utf-8"?>
-<w:styles xmlns:mc="http://schemas.openxmlformats.org/markup-compatibility/2006" xmlns:r="http://schemas.openxmlformats.org/officeDocument/2006/relationships" xmlns:w="http://schemas.openxmlformats.org/wordprocessingml/2006/main" xmlns:w14="http://schemas.microsoft.com/office/word/2010/wordml" xmlns:w15="http://schemas.microsoft.com/office/word/2012/wordml" xmlns:w16se="http://schemas.microsoft.com/office/word/2015/wordml/symex" mc:Ignorable="w14 w15 w16se">
+<w:styles xmlns:mc="http://schemas.openxmlformats.org/markup-compatibility/2006" xmlns:r="http://schemas.openxmlformats.org/officeDocument/2006/relationships" xmlns:w="http://schemas.openxmlformats.org/wordprocessingml/2006/main" xmlns:w14="http://schemas.microsoft.com/office/word/2010/wordml" xmlns:w15="http://schemas.microsoft.com/office/word/2012/wordml" xmlns:w16cex="http://schemas.microsoft.com/office/word/2018/wordml/cex" xmlns:w16cid="http://schemas.microsoft.com/office/word/2016/wordml/cid" xmlns:w16="http://schemas.microsoft.com/office/word/2018/wordml" xmlns:w16du="http://schemas.microsoft.com/office/word/2023/wordml/word16du" xmlns:w16sdtdh="http://schemas.microsoft.com/office/word/2020/wordml/sdtdatahash" xmlns:w16se="http://schemas.microsoft.com/office/word/2015/wordml/symex" mc:Ignorable="w14 w15 w16se w16cid w16 w16cex w16sdtdh w16du">
   <w:docDefaults>
     <w:rPrDefault>
       <w:rPr>
@@ -14988,7 +14774,7 @@
       </w:pPr>
     </w:pPrDefault>
   </w:docDefaults>
-  <w:latentStyles w:defLockedState="0" w:defUIPriority="99" w:defSemiHidden="0" w:defUnhideWhenUsed="0" w:defQFormat="0" w:count="371">
+  <w:latentStyles w:defLockedState="0" w:defUIPriority="99" w:defSemiHidden="0" w:defUnhideWhenUsed="0" w:defQFormat="0" w:count="376">
     <w:lsdException w:name="Normal" w:uiPriority="0" w:qFormat="1"/>
     <w:lsdException w:name="heading 1" w:uiPriority="9" w:qFormat="1"/>
     <w:lsdException w:name="heading 2" w:semiHidden="1" w:uiPriority="9" w:unhideWhenUsed="1" w:qFormat="1"/>
@@ -15360,8 +15146,13 @@
     <w:lsdException w:name="List Table 5 Dark Accent 6" w:uiPriority="50"/>
     <w:lsdException w:name="List Table 6 Colorful Accent 6" w:uiPriority="51"/>
     <w:lsdException w:name="List Table 7 Colorful Accent 6" w:uiPriority="52"/>
+    <w:lsdException w:name="Mention" w:semiHidden="1" w:unhideWhenUsed="1"/>
+    <w:lsdException w:name="Smart Hyperlink" w:semiHidden="1" w:unhideWhenUsed="1"/>
+    <w:lsdException w:name="Hashtag" w:semiHidden="1" w:unhideWhenUsed="1"/>
+    <w:lsdException w:name="Unresolved Mention" w:semiHidden="1" w:unhideWhenUsed="1"/>
+    <w:lsdException w:name="Smart Link" w:semiHidden="1" w:unhideWhenUsed="1"/>
   </w:latentStyles>
-  <w:style w:type="paragraph" w:default="1" w:styleId="a">
+  <w:style w:type="paragraph" w:default="1" w:styleId="Normal">
     <w:name w:val="Normal"/>
     <w:qFormat/>
     <w:rsid w:val="00B0618A"/>
@@ -15377,11 +15168,11 @@
       <w14:ligatures w14:val="none"/>
     </w:rPr>
   </w:style>
-  <w:style w:type="paragraph" w:styleId="1">
+  <w:style w:type="paragraph" w:styleId="Heading1">
     <w:name w:val="heading 1"/>
-    <w:basedOn w:val="a"/>
-    <w:next w:val="a"/>
-    <w:link w:val="10"/>
+    <w:basedOn w:val="Normal"/>
+    <w:next w:val="Normal"/>
+    <w:link w:val="Heading1Char"/>
     <w:autoRedefine/>
     <w:uiPriority w:val="9"/>
     <w:qFormat/>
@@ -15403,11 +15194,11 @@
       <w:szCs w:val="32"/>
     </w:rPr>
   </w:style>
-  <w:style w:type="paragraph" w:styleId="2">
+  <w:style w:type="paragraph" w:styleId="Heading2">
     <w:name w:val="heading 2"/>
-    <w:basedOn w:val="a"/>
-    <w:next w:val="a"/>
-    <w:link w:val="20"/>
+    <w:basedOn w:val="Normal"/>
+    <w:next w:val="Normal"/>
+    <w:link w:val="Heading2Char"/>
     <w:uiPriority w:val="9"/>
     <w:semiHidden/>
     <w:unhideWhenUsed/>
@@ -15426,13 +15217,13 @@
       <w:szCs w:val="26"/>
     </w:rPr>
   </w:style>
-  <w:style w:type="character" w:default="1" w:styleId="a0">
+  <w:style w:type="character" w:default="1" w:styleId="DefaultParagraphFont">
     <w:name w:val="Default Paragraph Font"/>
     <w:uiPriority w:val="1"/>
     <w:semiHidden/>
     <w:unhideWhenUsed/>
   </w:style>
-  <w:style w:type="table" w:default="1" w:styleId="a1">
+  <w:style w:type="table" w:default="1" w:styleId="TableNormal">
     <w:name w:val="Normal Table"/>
     <w:uiPriority w:val="99"/>
     <w:semiHidden/>
@@ -15447,7 +15238,7 @@
       </w:tblCellMar>
     </w:tblPr>
   </w:style>
-  <w:style w:type="numbering" w:default="1" w:styleId="a2">
+  <w:style w:type="numbering" w:default="1" w:styleId="NoList">
     <w:name w:val="No List"/>
     <w:uiPriority w:val="99"/>
     <w:semiHidden/>
@@ -15455,7 +15246,7 @@
   </w:style>
   <w:style w:type="character" w:customStyle="1" w:styleId="CharChar">
     <w:name w:val="Обычный Char Char"/>
-    <w:link w:val="11"/>
+    <w:link w:val="1"/>
     <w:locked/>
     <w:rsid w:val="00B0618A"/>
     <w:rPr>
@@ -15466,9 +15257,9 @@
       <w:lang w:eastAsia="ru-RU"/>
     </w:rPr>
   </w:style>
-  <w:style w:type="paragraph" w:customStyle="1" w:styleId="11">
+  <w:style w:type="paragraph" w:customStyle="1" w:styleId="1">
     <w:name w:val="Обычный1"/>
-    <w:basedOn w:val="a"/>
+    <w:basedOn w:val="Normal"/>
     <w:link w:val="CharChar"/>
     <w:rsid w:val="00B0618A"/>
     <w:pPr>
@@ -15485,10 +15276,10 @@
       <w14:ligatures w14:val="standardContextual"/>
     </w:rPr>
   </w:style>
-  <w:style w:type="paragraph" w:customStyle="1" w:styleId="a3">
+  <w:style w:type="paragraph" w:customStyle="1" w:styleId="a">
     <w:name w:val="Подзаголовок (титульная)"/>
-    <w:basedOn w:val="11"/>
-    <w:next w:val="11"/>
+    <w:basedOn w:val="1"/>
+    <w:next w:val="1"/>
     <w:autoRedefine/>
     <w:uiPriority w:val="99"/>
     <w:rsid w:val="00B0618A"/>
@@ -15502,10 +15293,10 @@
       <w:lang w:val="en-US"/>
     </w:rPr>
   </w:style>
-  <w:style w:type="paragraph" w:customStyle="1" w:styleId="12">
+  <w:style w:type="paragraph" w:customStyle="1" w:styleId="10">
     <w:name w:val="Дата1"/>
-    <w:basedOn w:val="11"/>
-    <w:next w:val="11"/>
+    <w:basedOn w:val="1"/>
+    <w:next w:val="1"/>
     <w:autoRedefine/>
     <w:rsid w:val="00B0618A"/>
     <w:pPr>
@@ -15516,10 +15307,10 @@
       <w:b/>
     </w:rPr>
   </w:style>
-  <w:style w:type="character" w:customStyle="1" w:styleId="10">
-    <w:name w:val="Заголовок 1 Знак"/>
-    <w:basedOn w:val="a0"/>
-    <w:link w:val="1"/>
+  <w:style w:type="character" w:customStyle="1" w:styleId="Heading1Char">
+    <w:name w:val="Heading 1 Char"/>
+    <w:basedOn w:val="DefaultParagraphFont"/>
+    <w:link w:val="Heading1"/>
     <w:uiPriority w:val="9"/>
     <w:rsid w:val="00E46046"/>
     <w:rPr>
@@ -15533,9 +15324,9 @@
       <w14:ligatures w14:val="none"/>
     </w:rPr>
   </w:style>
-  <w:style w:type="character" w:styleId="a4">
+  <w:style w:type="character" w:styleId="Hyperlink">
     <w:name w:val="Hyperlink"/>
-    <w:basedOn w:val="a0"/>
+    <w:basedOn w:val="DefaultParagraphFont"/>
     <w:uiPriority w:val="99"/>
     <w:unhideWhenUsed/>
     <w:rsid w:val="00B0618A"/>
@@ -15544,10 +15335,10 @@
       <w:u w:val="single"/>
     </w:rPr>
   </w:style>
-  <w:style w:type="paragraph" w:styleId="13">
+  <w:style w:type="paragraph" w:styleId="TOC1">
     <w:name w:val="toc 1"/>
-    <w:basedOn w:val="a"/>
-    <w:next w:val="a"/>
+    <w:basedOn w:val="Normal"/>
+    <w:next w:val="Normal"/>
     <w:autoRedefine/>
     <w:uiPriority w:val="39"/>
     <w:unhideWhenUsed/>
@@ -15565,10 +15356,10 @@
       <w:szCs w:val="24"/>
     </w:rPr>
   </w:style>
-  <w:style w:type="paragraph" w:styleId="21">
+  <w:style w:type="paragraph" w:styleId="TOC2">
     <w:name w:val="toc 2"/>
-    <w:basedOn w:val="a"/>
-    <w:next w:val="a"/>
+    <w:basedOn w:val="Normal"/>
+    <w:next w:val="Normal"/>
     <w:autoRedefine/>
     <w:uiPriority w:val="39"/>
     <w:unhideWhenUsed/>
@@ -15583,10 +15374,10 @@
       <w:bCs/>
     </w:rPr>
   </w:style>
-  <w:style w:type="character" w:customStyle="1" w:styleId="20">
-    <w:name w:val="Заголовок 2 Знак"/>
-    <w:basedOn w:val="a0"/>
-    <w:link w:val="2"/>
+  <w:style w:type="character" w:customStyle="1" w:styleId="Heading2Char">
+    <w:name w:val="Heading 2 Char"/>
+    <w:basedOn w:val="DefaultParagraphFont"/>
+    <w:link w:val="Heading2"/>
     <w:uiPriority w:val="9"/>
     <w:semiHidden/>
     <w:rsid w:val="00B0618A"/>
@@ -15601,10 +15392,10 @@
       <w14:ligatures w14:val="none"/>
     </w:rPr>
   </w:style>
-  <w:style w:type="character" w:customStyle="1" w:styleId="a5">
-    <w:name w:val="Обычный (веб) Знак"/>
-    <w:basedOn w:val="a0"/>
-    <w:link w:val="a6"/>
+  <w:style w:type="character" w:customStyle="1" w:styleId="NormalWebChar">
+    <w:name w:val="Normal (Web) Char"/>
+    <w:basedOn w:val="DefaultParagraphFont"/>
+    <w:link w:val="NormalWeb"/>
     <w:uiPriority w:val="99"/>
     <w:locked/>
     <w:rsid w:val="00B0618A"/>
@@ -15616,10 +15407,10 @@
       <w:lang w:eastAsia="ru-RU"/>
     </w:rPr>
   </w:style>
-  <w:style w:type="paragraph" w:styleId="a6">
+  <w:style w:type="paragraph" w:styleId="NormalWeb">
     <w:name w:val="Normal (Web)"/>
-    <w:basedOn w:val="a"/>
-    <w:link w:val="a5"/>
+    <w:basedOn w:val="Normal"/>
+    <w:link w:val="NormalWebChar"/>
     <w:uiPriority w:val="99"/>
     <w:unhideWhenUsed/>
     <w:rsid w:val="00B0618A"/>
@@ -15635,9 +15426,9 @@
       <w14:ligatures w14:val="standardContextual"/>
     </w:rPr>
   </w:style>
-  <w:style w:type="paragraph" w:styleId="a7">
+  <w:style w:type="paragraph" w:styleId="ListParagraph">
     <w:name w:val="List Paragraph"/>
-    <w:basedOn w:val="a"/>
+    <w:basedOn w:val="Normal"/>
     <w:uiPriority w:val="34"/>
     <w:qFormat/>
     <w:rsid w:val="00E14D87"/>
@@ -15658,11 +15449,11 @@
       <w:bdr w:val="nil"/>
     </w:rPr>
   </w:style>
-  <w:style w:type="paragraph" w:styleId="a8">
+  <w:style w:type="paragraph" w:styleId="Title">
     <w:name w:val="Title"/>
-    <w:basedOn w:val="a"/>
-    <w:next w:val="a"/>
-    <w:link w:val="a9"/>
+    <w:basedOn w:val="Normal"/>
+    <w:next w:val="Normal"/>
+    <w:link w:val="TitleChar"/>
     <w:qFormat/>
     <w:rsid w:val="00E14D87"/>
     <w:pPr>
@@ -15680,10 +15471,10 @@
       <w:szCs w:val="32"/>
     </w:rPr>
   </w:style>
-  <w:style w:type="character" w:customStyle="1" w:styleId="a9">
-    <w:name w:val="Заголовок Знак"/>
-    <w:basedOn w:val="a0"/>
-    <w:link w:val="a8"/>
+  <w:style w:type="character" w:customStyle="1" w:styleId="TitleChar">
+    <w:name w:val="Title Char"/>
+    <w:basedOn w:val="DefaultParagraphFont"/>
+    <w:link w:val="Title"/>
     <w:rsid w:val="00E14D87"/>
     <w:rPr>
       <w:rFonts w:ascii="Times New Roman" w:eastAsia="Times New Roman" w:hAnsi="Times New Roman" w:cs="Times New Roman"/>
@@ -15701,7 +15492,7 @@
     <w:name w:val="keyword"/>
     <w:rsid w:val="00E14D87"/>
   </w:style>
-  <w:style w:type="paragraph" w:styleId="aa">
+  <w:style w:type="paragraph" w:styleId="NoSpacing">
     <w:name w:val="No Spacing"/>
     <w:uiPriority w:val="1"/>
     <w:qFormat/>
@@ -15717,9 +15508,9 @@
       <w14:ligatures w14:val="none"/>
     </w:rPr>
   </w:style>
-  <w:style w:type="paragraph" w:customStyle="1" w:styleId="ab">
+  <w:style w:type="paragraph" w:customStyle="1" w:styleId="a0">
     <w:name w:val="Таблица текст"/>
-    <w:basedOn w:val="11"/>
+    <w:basedOn w:val="1"/>
     <w:autoRedefine/>
     <w:rsid w:val="00E14D87"/>
     <w:pPr>
@@ -15732,9 +15523,9 @@
       <w14:ligatures w14:val="none"/>
     </w:rPr>
   </w:style>
-  <w:style w:type="character" w:styleId="ac">
+  <w:style w:type="character" w:styleId="Strong">
     <w:name w:val="Strong"/>
-    <w:basedOn w:val="a0"/>
+    <w:basedOn w:val="DefaultParagraphFont"/>
     <w:uiPriority w:val="22"/>
     <w:qFormat/>
     <w:rsid w:val="009342F0"/>
@@ -15743,9 +15534,9 @@
       <w:bCs/>
     </w:rPr>
   </w:style>
-  <w:style w:type="character" w:styleId="ad">
+  <w:style w:type="character" w:styleId="Emphasis">
     <w:name w:val="Emphasis"/>
-    <w:basedOn w:val="a0"/>
+    <w:basedOn w:val="DefaultParagraphFont"/>
     <w:uiPriority w:val="20"/>
     <w:qFormat/>
     <w:rsid w:val="000549F9"/>
@@ -15754,9 +15545,9 @@
       <w:iCs/>
     </w:rPr>
   </w:style>
-  <w:style w:type="table" w:styleId="ae">
+  <w:style w:type="table" w:styleId="TableGrid">
     <w:name w:val="Table Grid"/>
-    <w:basedOn w:val="a1"/>
+    <w:basedOn w:val="TableNormal"/>
     <w:uiPriority w:val="39"/>
     <w:rsid w:val="00652A2F"/>
     <w:pPr>
@@ -15773,9 +15564,9 @@
       </w:tblBorders>
     </w:tblPr>
   </w:style>
-  <w:style w:type="table" w:styleId="af">
+  <w:style w:type="table" w:styleId="TableGridLight">
     <w:name w:val="Grid Table Light"/>
-    <w:basedOn w:val="a1"/>
+    <w:basedOn w:val="TableNormal"/>
     <w:uiPriority w:val="40"/>
     <w:rsid w:val="00652A2F"/>
     <w:pPr>

</xml_diff>